<commit_message>
Remise complète du TP4
</commit_message>
<xml_diff>
--- a/TP4/rapport/rapport4_INF3500.docx
+++ b/TP4/rapport/rapport4_INF3500.docx
@@ -865,7 +865,7 @@
       <w:bookmarkStart w:id="1" w:name="_Toc348938376"/>
       <w:bookmarkStart w:id="2" w:name="_Ref364103441"/>
       <w:bookmarkStart w:id="3" w:name="_Ref364103442"/>
-      <w:bookmarkStart w:id="4" w:name="_Toc31476711"/>
+      <w:bookmarkStart w:id="4" w:name="_Toc34849089"/>
       <w:r>
         <w:rPr>
           <w:rFonts w:cs="Arial"/>
@@ -888,6 +888,8 @@
       </w:pPr>
     </w:p>
     <w:bookmarkStart w:id="5" w:name="_Ref372957306"/>
+    <w:bookmarkStart w:id="6" w:name="_GoBack"/>
+    <w:bookmarkEnd w:id="6"/>
     <w:p>
       <w:pPr>
         <w:pStyle w:val="TM1"/>
@@ -926,7 +928,7 @@
         </w:rPr>
         <w:fldChar w:fldCharType="separate"/>
       </w:r>
-      <w:hyperlink w:anchor="_Toc31476711" w:history="1">
+      <w:hyperlink w:anchor="_Toc34849089" w:history="1">
         <w:r>
           <w:rPr>
             <w:rStyle w:val="Lienhypertexte"/>
@@ -953,7 +955,7 @@
             <w:noProof/>
             <w:webHidden/>
           </w:rPr>
-          <w:instrText xml:space="preserve"> PAGEREF _Toc31476711 \h </w:instrText>
+          <w:instrText xml:space="preserve"> PAGEREF _Toc34849089 \h </w:instrText>
         </w:r>
         <w:r>
           <w:rPr>
@@ -995,7 +997,7 @@
           <w:lang w:eastAsia="zh-CN"/>
         </w:rPr>
       </w:pPr>
-      <w:hyperlink w:anchor="_Toc31476712" w:history="1">
+      <w:hyperlink w:anchor="_Toc34849090" w:history="1">
         <w:r>
           <w:rPr>
             <w:rStyle w:val="Lienhypertexte"/>
@@ -1022,7 +1024,7 @@
             <w:noProof/>
             <w:webHidden/>
           </w:rPr>
-          <w:instrText xml:space="preserve"> PAGEREF _Toc31476712 \h </w:instrText>
+          <w:instrText xml:space="preserve"> PAGEREF _Toc34849090 \h </w:instrText>
         </w:r>
         <w:r>
           <w:rPr>
@@ -1064,7 +1066,7 @@
           <w:lang w:eastAsia="zh-CN"/>
         </w:rPr>
       </w:pPr>
-      <w:hyperlink w:anchor="_Toc31476713" w:history="1">
+      <w:hyperlink w:anchor="_Toc34849091" w:history="1">
         <w:r>
           <w:rPr>
             <w:rStyle w:val="Lienhypertexte"/>
@@ -1091,7 +1093,7 @@
             <w:noProof/>
             <w:webHidden/>
           </w:rPr>
-          <w:instrText xml:space="preserve"> PAGEREF _Toc31476713 \h </w:instrText>
+          <w:instrText xml:space="preserve"> PAGEREF _Toc34849091 \h </w:instrText>
         </w:r>
         <w:r>
           <w:rPr>
@@ -1135,14 +1137,14 @@
           <w:lang w:eastAsia="zh-CN"/>
         </w:rPr>
       </w:pPr>
-      <w:hyperlink w:anchor="_Toc31476714" w:history="1">
+      <w:hyperlink w:anchor="_Toc34849092" w:history="1">
         <w:r>
           <w:rPr>
             <w:rStyle w:val="Lienhypertexte"/>
             <w:bCs/>
             <w:noProof/>
           </w:rPr>
-          <w:t>2.1 Module Choose</w:t>
+          <w:t>2.1 État RESET</w:t>
         </w:r>
         <w:r>
           <w:rPr>
@@ -1163,7 +1165,7 @@
             <w:noProof/>
             <w:webHidden/>
           </w:rPr>
-          <w:instrText xml:space="preserve"> PAGEREF _Toc31476714 \h </w:instrText>
+          <w:instrText xml:space="preserve"> PAGEREF _Toc34849092 \h </w:instrText>
         </w:r>
         <w:r>
           <w:rPr>
@@ -1183,7 +1185,7 @@
             <w:noProof/>
             <w:webHidden/>
           </w:rPr>
-          <w:t>5</w:t>
+          <w:t>6</w:t>
         </w:r>
         <w:r>
           <w:rPr>
@@ -1207,14 +1209,14 @@
           <w:lang w:eastAsia="zh-CN"/>
         </w:rPr>
       </w:pPr>
-      <w:hyperlink w:anchor="_Toc31476715" w:history="1">
+      <w:hyperlink w:anchor="_Toc34849093" w:history="1">
         <w:r>
           <w:rPr>
             <w:rStyle w:val="Lienhypertexte"/>
             <w:bCs/>
             <w:noProof/>
           </w:rPr>
-          <w:t>2.2 Module Majority</w:t>
+          <w:t>2.2 État IDLE</w:t>
         </w:r>
         <w:r>
           <w:rPr>
@@ -1235,7 +1237,7 @@
             <w:noProof/>
             <w:webHidden/>
           </w:rPr>
-          <w:instrText xml:space="preserve"> PAGEREF _Toc31476715 \h </w:instrText>
+          <w:instrText xml:space="preserve"> PAGEREF _Toc34849093 \h </w:instrText>
         </w:r>
         <w:r>
           <w:rPr>
@@ -1255,7 +1257,7 @@
             <w:noProof/>
             <w:webHidden/>
           </w:rPr>
-          <w:t>6</w:t>
+          <w:t>7</w:t>
         </w:r>
         <w:r>
           <w:rPr>
@@ -1279,14 +1281,14 @@
           <w:lang w:eastAsia="zh-CN"/>
         </w:rPr>
       </w:pPr>
-      <w:hyperlink w:anchor="_Toc31476716" w:history="1">
+      <w:hyperlink w:anchor="_Toc34849094" w:history="1">
         <w:r>
           <w:rPr>
             <w:rStyle w:val="Lienhypertexte"/>
             <w:bCs/>
             <w:noProof/>
           </w:rPr>
-          <w:t>2.3 Module Sigma 0</w:t>
+          <w:t>2.3 État MAJ_W (Mise à jour de W)</w:t>
         </w:r>
         <w:r>
           <w:rPr>
@@ -1307,7 +1309,7 @@
             <w:noProof/>
             <w:webHidden/>
           </w:rPr>
-          <w:instrText xml:space="preserve"> PAGEREF _Toc31476716 \h </w:instrText>
+          <w:instrText xml:space="preserve"> PAGEREF _Toc34849094 \h </w:instrText>
         </w:r>
         <w:r>
           <w:rPr>
@@ -1327,7 +1329,7 @@
             <w:noProof/>
             <w:webHidden/>
           </w:rPr>
-          <w:t>6</w:t>
+          <w:t>7</w:t>
         </w:r>
         <w:r>
           <w:rPr>
@@ -1351,14 +1353,14 @@
           <w:lang w:eastAsia="zh-CN"/>
         </w:rPr>
       </w:pPr>
-      <w:hyperlink w:anchor="_Toc31476717" w:history="1">
+      <w:hyperlink w:anchor="_Toc34849095" w:history="1">
         <w:r>
           <w:rPr>
             <w:rStyle w:val="Lienhypertexte"/>
             <w:bCs/>
             <w:noProof/>
           </w:rPr>
-          <w:t>2.4 Module Sigma 1</w:t>
+          <w:t>2.4 État MAJ_T (Mise à jour de T)</w:t>
         </w:r>
         <w:r>
           <w:rPr>
@@ -1379,7 +1381,7 @@
             <w:noProof/>
             <w:webHidden/>
           </w:rPr>
-          <w:instrText xml:space="preserve"> PAGEREF _Toc31476717 \h </w:instrText>
+          <w:instrText xml:space="preserve"> PAGEREF _Toc34849095 \h </w:instrText>
         </w:r>
         <w:r>
           <w:rPr>
@@ -1399,7 +1401,7 @@
             <w:noProof/>
             <w:webHidden/>
           </w:rPr>
-          <w:t>6</w:t>
+          <w:t>7</w:t>
         </w:r>
         <w:r>
           <w:rPr>
@@ -1423,14 +1425,14 @@
           <w:lang w:eastAsia="zh-CN"/>
         </w:rPr>
       </w:pPr>
-      <w:hyperlink w:anchor="_Toc31476718" w:history="1">
+      <w:hyperlink w:anchor="_Toc34849096" w:history="1">
         <w:r>
           <w:rPr>
             <w:rStyle w:val="Lienhypertexte"/>
             <w:bCs/>
             <w:noProof/>
           </w:rPr>
-          <w:t>2.5 Module Sigma 2</w:t>
+          <w:t>2.5 État MAJ_var (Mise à jour des variables intermédiaires)</w:t>
         </w:r>
         <w:r>
           <w:rPr>
@@ -1451,7 +1453,7 @@
             <w:noProof/>
             <w:webHidden/>
           </w:rPr>
-          <w:instrText xml:space="preserve"> PAGEREF _Toc31476718 \h </w:instrText>
+          <w:instrText xml:space="preserve"> PAGEREF _Toc34849096 \h </w:instrText>
         </w:r>
         <w:r>
           <w:rPr>
@@ -1471,7 +1473,7 @@
             <w:noProof/>
             <w:webHidden/>
           </w:rPr>
-          <w:t>6</w:t>
+          <w:t>8</w:t>
         </w:r>
         <w:r>
           <w:rPr>
@@ -1495,14 +1497,14 @@
           <w:lang w:eastAsia="zh-CN"/>
         </w:rPr>
       </w:pPr>
-      <w:hyperlink w:anchor="_Toc31476719" w:history="1">
+      <w:hyperlink w:anchor="_Toc34849097" w:history="1">
         <w:r>
           <w:rPr>
             <w:rStyle w:val="Lienhypertexte"/>
             <w:bCs/>
             <w:noProof/>
           </w:rPr>
-          <w:t>2.6 Module Sigma 3</w:t>
+          <w:t>2.6 État MAJ_H (Mise à jour des variables intermédiaires)</w:t>
         </w:r>
         <w:r>
           <w:rPr>
@@ -1523,7 +1525,7 @@
             <w:noProof/>
             <w:webHidden/>
           </w:rPr>
-          <w:instrText xml:space="preserve"> PAGEREF _Toc31476719 \h </w:instrText>
+          <w:instrText xml:space="preserve"> PAGEREF _Toc34849097 \h </w:instrText>
         </w:r>
         <w:r>
           <w:rPr>
@@ -1543,7 +1545,79 @@
             <w:noProof/>
             <w:webHidden/>
           </w:rPr>
-          <w:t>6</w:t>
+          <w:t>8</w:t>
+        </w:r>
+        <w:r>
+          <w:rPr>
+            <w:noProof/>
+            <w:webHidden/>
+          </w:rPr>
+          <w:fldChar w:fldCharType="end"/>
+        </w:r>
+      </w:hyperlink>
+    </w:p>
+    <w:p>
+      <w:pPr>
+        <w:pStyle w:val="TM2"/>
+        <w:tabs>
+          <w:tab w:val="right" w:leader="dot" w:pos="9350"/>
+        </w:tabs>
+        <w:rPr>
+          <w:rFonts w:eastAsiaTheme="minorEastAsia" w:cstheme="minorBidi"/>
+          <w:noProof/>
+          <w:szCs w:val="22"/>
+          <w:lang w:eastAsia="zh-CN"/>
+        </w:rPr>
+      </w:pPr>
+      <w:hyperlink w:anchor="_Toc34849098" w:history="1">
+        <w:r>
+          <w:rPr>
+            <w:rStyle w:val="Lienhypertexte"/>
+            <w:bCs/>
+            <w:noProof/>
+          </w:rPr>
+          <w:t>2.7 État DONE</w:t>
+        </w:r>
+        <w:r>
+          <w:rPr>
+            <w:noProof/>
+            <w:webHidden/>
+          </w:rPr>
+          <w:tab/>
+        </w:r>
+        <w:r>
+          <w:rPr>
+            <w:noProof/>
+            <w:webHidden/>
+          </w:rPr>
+          <w:fldChar w:fldCharType="begin"/>
+        </w:r>
+        <w:r>
+          <w:rPr>
+            <w:noProof/>
+            <w:webHidden/>
+          </w:rPr>
+          <w:instrText xml:space="preserve"> PAGEREF _Toc34849098 \h </w:instrText>
+        </w:r>
+        <w:r>
+          <w:rPr>
+            <w:noProof/>
+            <w:webHidden/>
+          </w:rPr>
+        </w:r>
+        <w:r>
+          <w:rPr>
+            <w:noProof/>
+            <w:webHidden/>
+          </w:rPr>
+          <w:fldChar w:fldCharType="separate"/>
+        </w:r>
+        <w:r>
+          <w:rPr>
+            <w:noProof/>
+            <w:webHidden/>
+          </w:rPr>
+          <w:t>9</w:t>
         </w:r>
         <w:r>
           <w:rPr>
@@ -1565,7 +1639,7 @@
           <w:lang w:eastAsia="zh-CN"/>
         </w:rPr>
       </w:pPr>
-      <w:hyperlink w:anchor="_Toc31476720" w:history="1">
+      <w:hyperlink w:anchor="_Toc34849099" w:history="1">
         <w:r>
           <w:rPr>
             <w:rStyle w:val="Lienhypertexte"/>
@@ -1592,7 +1666,7 @@
             <w:noProof/>
             <w:webHidden/>
           </w:rPr>
-          <w:instrText xml:space="preserve"> PAGEREF _Toc31476720 \h </w:instrText>
+          <w:instrText xml:space="preserve"> PAGEREF _Toc34849099 \h </w:instrText>
         </w:r>
         <w:r>
           <w:rPr>
@@ -1612,7 +1686,7 @@
             <w:noProof/>
             <w:webHidden/>
           </w:rPr>
-          <w:t>7</w:t>
+          <w:t>10</w:t>
         </w:r>
         <w:r>
           <w:rPr>
@@ -1636,7 +1710,7 @@
           <w:lang w:eastAsia="zh-CN"/>
         </w:rPr>
       </w:pPr>
-      <w:hyperlink w:anchor="_Toc31476721" w:history="1">
+      <w:hyperlink w:anchor="_Toc34849100" w:history="1">
         <w:r>
           <w:rPr>
             <w:rStyle w:val="Lienhypertexte"/>
@@ -1671,7 +1745,7 @@
             <w:noProof/>
             <w:webHidden/>
           </w:rPr>
-          <w:instrText xml:space="preserve"> PAGEREF _Toc31476721 \h </w:instrText>
+          <w:instrText xml:space="preserve"> PAGEREF _Toc34849100 \h </w:instrText>
         </w:r>
         <w:r>
           <w:rPr>
@@ -1691,7 +1765,7 @@
             <w:noProof/>
             <w:webHidden/>
           </w:rPr>
-          <w:t>7</w:t>
+          <w:t>10</w:t>
         </w:r>
         <w:r>
           <w:rPr>
@@ -1715,7 +1789,7 @@
           <w:lang w:eastAsia="zh-CN"/>
         </w:rPr>
       </w:pPr>
-      <w:hyperlink w:anchor="_Toc31476722" w:history="1">
+      <w:hyperlink w:anchor="_Toc34849101" w:history="1">
         <w:r>
           <w:rPr>
             <w:rStyle w:val="Lienhypertexte"/>
@@ -1750,7 +1824,7 @@
             <w:noProof/>
             <w:webHidden/>
           </w:rPr>
-          <w:instrText xml:space="preserve"> PAGEREF _Toc31476722 \h </w:instrText>
+          <w:instrText xml:space="preserve"> PAGEREF _Toc34849101 \h </w:instrText>
         </w:r>
         <w:r>
           <w:rPr>
@@ -1770,7 +1844,7 @@
             <w:noProof/>
             <w:webHidden/>
           </w:rPr>
-          <w:t>8</w:t>
+          <w:t>10</w:t>
         </w:r>
         <w:r>
           <w:rPr>
@@ -1792,7 +1866,7 @@
           <w:lang w:eastAsia="zh-CN"/>
         </w:rPr>
       </w:pPr>
-      <w:hyperlink w:anchor="_Toc31476723" w:history="1">
+      <w:hyperlink w:anchor="_Toc34849102" w:history="1">
         <w:r>
           <w:rPr>
             <w:rStyle w:val="Lienhypertexte"/>
@@ -1819,7 +1893,7 @@
             <w:noProof/>
             <w:webHidden/>
           </w:rPr>
-          <w:instrText xml:space="preserve"> PAGEREF _Toc31476723 \h </w:instrText>
+          <w:instrText xml:space="preserve"> PAGEREF _Toc34849102 \h </w:instrText>
         </w:r>
         <w:r>
           <w:rPr>
@@ -1839,7 +1913,7 @@
             <w:noProof/>
             <w:webHidden/>
           </w:rPr>
-          <w:t>9</w:t>
+          <w:t>12</w:t>
         </w:r>
         <w:r>
           <w:rPr>
@@ -1863,7 +1937,7 @@
           <w:lang w:eastAsia="zh-CN"/>
         </w:rPr>
       </w:pPr>
-      <w:hyperlink w:anchor="_Toc31476724" w:history="1">
+      <w:hyperlink w:anchor="_Toc34849103" w:history="1">
         <w:r>
           <w:rPr>
             <w:rStyle w:val="Lienhypertexte"/>
@@ -1898,7 +1972,7 @@
             <w:noProof/>
             <w:webHidden/>
           </w:rPr>
-          <w:instrText xml:space="preserve"> PAGEREF _Toc31476724 \h </w:instrText>
+          <w:instrText xml:space="preserve"> PAGEREF _Toc34849103 \h </w:instrText>
         </w:r>
         <w:r>
           <w:rPr>
@@ -1918,7 +1992,7 @@
             <w:noProof/>
             <w:webHidden/>
           </w:rPr>
-          <w:t>9</w:t>
+          <w:t>12</w:t>
         </w:r>
         <w:r>
           <w:rPr>
@@ -1942,7 +2016,7 @@
           <w:lang w:eastAsia="zh-CN"/>
         </w:rPr>
       </w:pPr>
-      <w:hyperlink w:anchor="_Toc31476725" w:history="1">
+      <w:hyperlink w:anchor="_Toc34849104" w:history="1">
         <w:r>
           <w:rPr>
             <w:rStyle w:val="Lienhypertexte"/>
@@ -1977,7 +2051,7 @@
             <w:noProof/>
             <w:webHidden/>
           </w:rPr>
-          <w:instrText xml:space="preserve"> PAGEREF _Toc31476725 \h </w:instrText>
+          <w:instrText xml:space="preserve"> PAGEREF _Toc34849104 \h </w:instrText>
         </w:r>
         <w:r>
           <w:rPr>
@@ -1997,7 +2071,7 @@
             <w:noProof/>
             <w:webHidden/>
           </w:rPr>
-          <w:t>9</w:t>
+          <w:t>12</w:t>
         </w:r>
         <w:r>
           <w:rPr>
@@ -2019,7 +2093,7 @@
           <w:lang w:eastAsia="zh-CN"/>
         </w:rPr>
       </w:pPr>
-      <w:hyperlink w:anchor="_Toc31476726" w:history="1">
+      <w:hyperlink w:anchor="_Toc34849105" w:history="1">
         <w:r>
           <w:rPr>
             <w:rStyle w:val="Lienhypertexte"/>
@@ -2046,7 +2120,7 @@
             <w:noProof/>
             <w:webHidden/>
           </w:rPr>
-          <w:instrText xml:space="preserve"> PAGEREF _Toc31476726 \h </w:instrText>
+          <w:instrText xml:space="preserve"> PAGEREF _Toc34849105 \h </w:instrText>
         </w:r>
         <w:r>
           <w:rPr>
@@ -2066,7 +2140,7 @@
             <w:noProof/>
             <w:webHidden/>
           </w:rPr>
-          <w:t>9</w:t>
+          <w:t>14</w:t>
         </w:r>
         <w:r>
           <w:rPr>
@@ -2090,7 +2164,7 @@
           <w:lang w:eastAsia="zh-CN"/>
         </w:rPr>
       </w:pPr>
-      <w:hyperlink w:anchor="_Toc31476727" w:history="1">
+      <w:hyperlink w:anchor="_Toc34849106" w:history="1">
         <w:r>
           <w:rPr>
             <w:rStyle w:val="Lienhypertexte"/>
@@ -2125,7 +2199,7 @@
             <w:noProof/>
             <w:webHidden/>
           </w:rPr>
-          <w:instrText xml:space="preserve"> PAGEREF _Toc31476727 \h </w:instrText>
+          <w:instrText xml:space="preserve"> PAGEREF _Toc34849106 \h </w:instrText>
         </w:r>
         <w:r>
           <w:rPr>
@@ -2145,7 +2219,7 @@
             <w:noProof/>
             <w:webHidden/>
           </w:rPr>
-          <w:t>9</w:t>
+          <w:t>14</w:t>
         </w:r>
         <w:r>
           <w:rPr>
@@ -2169,7 +2243,7 @@
           <w:lang w:eastAsia="zh-CN"/>
         </w:rPr>
       </w:pPr>
-      <w:hyperlink w:anchor="_Toc31476728" w:history="1">
+      <w:hyperlink w:anchor="_Toc34849107" w:history="1">
         <w:r>
           <w:rPr>
             <w:rStyle w:val="Lienhypertexte"/>
@@ -2204,7 +2278,7 @@
             <w:noProof/>
             <w:webHidden/>
           </w:rPr>
-          <w:instrText xml:space="preserve"> PAGEREF _Toc31476728 \h </w:instrText>
+          <w:instrText xml:space="preserve"> PAGEREF _Toc34849107 \h </w:instrText>
         </w:r>
         <w:r>
           <w:rPr>
@@ -2224,7 +2298,7 @@
             <w:noProof/>
             <w:webHidden/>
           </w:rPr>
-          <w:t>10</w:t>
+          <w:t>14</w:t>
         </w:r>
         <w:r>
           <w:rPr>
@@ -2246,7 +2320,7 @@
           <w:lang w:eastAsia="zh-CN"/>
         </w:rPr>
       </w:pPr>
-      <w:hyperlink w:anchor="_Toc31476729" w:history="1">
+      <w:hyperlink w:anchor="_Toc34849108" w:history="1">
         <w:r>
           <w:rPr>
             <w:rStyle w:val="Lienhypertexte"/>
@@ -2273,7 +2347,7 @@
             <w:noProof/>
             <w:webHidden/>
           </w:rPr>
-          <w:instrText xml:space="preserve"> PAGEREF _Toc31476729 \h </w:instrText>
+          <w:instrText xml:space="preserve"> PAGEREF _Toc34849108 \h </w:instrText>
         </w:r>
         <w:r>
           <w:rPr>
@@ -2293,7 +2367,7 @@
             <w:noProof/>
             <w:webHidden/>
           </w:rPr>
-          <w:t>10</w:t>
+          <w:t>15</w:t>
         </w:r>
         <w:r>
           <w:rPr>
@@ -2315,13 +2389,28 @@
           <w:lang w:eastAsia="zh-CN"/>
         </w:rPr>
       </w:pPr>
-      <w:hyperlink w:anchor="_Toc31476730" w:history="1">
+      <w:hyperlink w:anchor="_Toc34849109" w:history="1">
         <w:r>
           <w:rPr>
             <w:rStyle w:val="Lienhypertexte"/>
             <w:noProof/>
           </w:rPr>
-          <w:t>7 Références</w:t>
+          <w:t>7</w:t>
+        </w:r>
+        <w:r>
+          <w:rPr>
+            <w:rStyle w:val="Lienhypertexte"/>
+            <w:noProof/>
+            <w:highlight w:val="cyan"/>
+          </w:rPr>
+          <w:t xml:space="preserve"> </w:t>
+        </w:r>
+        <w:r>
+          <w:rPr>
+            <w:rStyle w:val="Lienhypertexte"/>
+            <w:noProof/>
+          </w:rPr>
+          <w:t>Références</w:t>
         </w:r>
         <w:r>
           <w:rPr>
@@ -2342,7 +2431,7 @@
             <w:noProof/>
             <w:webHidden/>
           </w:rPr>
-          <w:instrText xml:space="preserve"> PAGEREF _Toc31476730 \h </w:instrText>
+          <w:instrText xml:space="preserve"> PAGEREF _Toc34849109 \h </w:instrText>
         </w:r>
         <w:r>
           <w:rPr>
@@ -2362,7 +2451,7 @@
             <w:noProof/>
             <w:webHidden/>
           </w:rPr>
-          <w:t>11</w:t>
+          <w:t>16</w:t>
         </w:r>
         <w:r>
           <w:rPr>
@@ -2420,12 +2509,12 @@
         <w:pStyle w:val="Titre1"/>
         <w:spacing w:before="0" w:after="0"/>
       </w:pPr>
-      <w:bookmarkStart w:id="6" w:name="_Toc31476712"/>
+      <w:bookmarkStart w:id="7" w:name="_Toc34849090"/>
       <w:r>
         <w:lastRenderedPageBreak/>
         <w:t>Objectifs</w:t>
       </w:r>
-      <w:bookmarkEnd w:id="6"/>
+      <w:bookmarkEnd w:id="7"/>
     </w:p>
     <w:p>
       <w:pPr>
@@ -2511,7 +2600,7 @@
         <w:pStyle w:val="Titre1"/>
         <w:spacing w:before="0" w:after="0"/>
       </w:pPr>
-      <w:bookmarkStart w:id="7" w:name="_Toc31476713"/>
+      <w:bookmarkStart w:id="8" w:name="_Toc34849091"/>
       <w:r>
         <w:lastRenderedPageBreak/>
         <w:t xml:space="preserve">Description du </w:t>
@@ -2519,7 +2608,7 @@
       <w:r>
         <w:t>système</w:t>
       </w:r>
-      <w:bookmarkEnd w:id="7"/>
+      <w:bookmarkEnd w:id="8"/>
     </w:p>
     <w:p>
       <w:pPr>
@@ -3375,6 +3464,7 @@
         <w:pStyle w:val="Titre2"/>
         <w:spacing w:before="0" w:after="0"/>
       </w:pPr>
+      <w:bookmarkStart w:id="9" w:name="_Toc34849092"/>
       <w:r>
         <w:rPr>
           <w:rStyle w:val="Accentuation"/>
@@ -3384,6 +3474,7 @@
         </w:rPr>
         <w:t>État RESET</w:t>
       </w:r>
+      <w:bookmarkEnd w:id="9"/>
     </w:p>
     <w:p>
       <w:pPr>
@@ -3636,6 +3727,7 @@
           <w:iCs w:val="0"/>
         </w:rPr>
       </w:pPr>
+      <w:bookmarkStart w:id="10" w:name="_Toc34849093"/>
       <w:r>
         <w:rPr>
           <w:rStyle w:val="Accentuation"/>
@@ -3646,6 +3738,7 @@
         <w:lastRenderedPageBreak/>
         <w:t>État IDLE</w:t>
       </w:r>
+      <w:bookmarkEnd w:id="10"/>
     </w:p>
     <w:p>
       <w:pPr>
@@ -3868,6 +3961,7 @@
         <w:pStyle w:val="Titre2"/>
         <w:spacing w:before="0" w:after="0"/>
       </w:pPr>
+      <w:bookmarkStart w:id="11" w:name="_Toc34849094"/>
       <w:r>
         <w:rPr>
           <w:rStyle w:val="Accentuation"/>
@@ -3877,6 +3971,7 @@
         </w:rPr>
         <w:t>État MAJ_W (Mise à jour de W)</w:t>
       </w:r>
+      <w:bookmarkEnd w:id="11"/>
     </w:p>
     <w:p>
       <w:pPr>
@@ -4140,6 +4235,7 @@
         <w:pStyle w:val="Titre2"/>
         <w:spacing w:before="0" w:after="0"/>
       </w:pPr>
+      <w:bookmarkStart w:id="12" w:name="_Toc34849095"/>
       <w:r>
         <w:rPr>
           <w:rStyle w:val="Accentuation"/>
@@ -4149,6 +4245,7 @@
         </w:rPr>
         <w:t>État MAJ_T (Mise à jour de T)</w:t>
       </w:r>
+      <w:bookmarkEnd w:id="12"/>
     </w:p>
     <w:p>
       <w:pPr>
@@ -4473,6 +4570,7 @@
           <w:iCs w:val="0"/>
         </w:rPr>
       </w:pPr>
+      <w:bookmarkStart w:id="13" w:name="_Toc34849096"/>
       <w:r>
         <w:rPr>
           <w:rStyle w:val="Accentuation"/>
@@ -4502,6 +4600,7 @@
         </w:rPr>
         <w:t xml:space="preserve"> (Mise à jour des variables intermédiaires)</w:t>
       </w:r>
+      <w:bookmarkEnd w:id="13"/>
     </w:p>
     <w:p>
       <w:pPr>
@@ -4805,6 +4904,7 @@
           <w:iCs w:val="0"/>
         </w:rPr>
       </w:pPr>
+      <w:bookmarkStart w:id="14" w:name="_Toc34849097"/>
       <w:r>
         <w:rPr>
           <w:rStyle w:val="Accentuation"/>
@@ -4823,6 +4923,7 @@
         </w:rPr>
         <w:t xml:space="preserve"> (Mise à jour des variables intermédiaires)</w:t>
       </w:r>
+      <w:bookmarkEnd w:id="14"/>
     </w:p>
     <w:p>
       <w:pPr>
@@ -5051,6 +5152,7 @@
           <w:iCs w:val="0"/>
         </w:rPr>
       </w:pPr>
+      <w:bookmarkStart w:id="15" w:name="_Toc34849098"/>
       <w:r>
         <w:rPr>
           <w:rStyle w:val="Accentuation"/>
@@ -5061,6 +5163,7 @@
         <w:lastRenderedPageBreak/>
         <w:t>État DONE</w:t>
       </w:r>
+      <w:bookmarkEnd w:id="15"/>
     </w:p>
     <w:p>
       <w:pPr>
@@ -5322,22 +5425,22 @@
         <w:pStyle w:val="Titre1"/>
         <w:spacing w:after="0"/>
       </w:pPr>
-      <w:bookmarkStart w:id="8" w:name="_Toc31476720"/>
+      <w:bookmarkStart w:id="16" w:name="_Toc34849099"/>
       <w:r>
         <w:lastRenderedPageBreak/>
         <w:t>Vérification par simulation</w:t>
       </w:r>
-      <w:bookmarkEnd w:id="8"/>
+      <w:bookmarkEnd w:id="16"/>
     </w:p>
     <w:p>
       <w:pPr>
         <w:pStyle w:val="Titre2"/>
       </w:pPr>
-      <w:bookmarkStart w:id="9" w:name="_Toc31476721"/>
+      <w:bookmarkStart w:id="17" w:name="_Toc34849100"/>
       <w:r>
         <w:t>Stratégie de simulation</w:t>
       </w:r>
-      <w:bookmarkEnd w:id="9"/>
+      <w:bookmarkEnd w:id="17"/>
     </w:p>
     <w:p>
       <w:pPr>
@@ -6242,11 +6345,11 @@
       <w:pPr>
         <w:pStyle w:val="Titre2"/>
       </w:pPr>
-      <w:bookmarkStart w:id="10" w:name="_Toc31476722"/>
+      <w:bookmarkStart w:id="18" w:name="_Toc34849101"/>
       <w:r>
         <w:t>Description des résultats obtenus</w:t>
       </w:r>
-      <w:bookmarkEnd w:id="10"/>
+      <w:bookmarkEnd w:id="18"/>
     </w:p>
     <w:p>
       <w:pPr>
@@ -6882,23 +6985,23 @@
       <w:pPr>
         <w:pStyle w:val="Titre1"/>
       </w:pPr>
-      <w:bookmarkStart w:id="11" w:name="_Toc31476723"/>
+      <w:bookmarkStart w:id="19" w:name="_Toc34849102"/>
       <w:r>
         <w:lastRenderedPageBreak/>
         <w:t>Ressources utilisées et performance</w:t>
       </w:r>
-      <w:bookmarkEnd w:id="11"/>
+      <w:bookmarkEnd w:id="19"/>
     </w:p>
     <w:p>
       <w:pPr>
         <w:pStyle w:val="Titre2"/>
         <w:spacing w:after="0"/>
       </w:pPr>
-      <w:bookmarkStart w:id="12" w:name="_Toc31476724"/>
+      <w:bookmarkStart w:id="20" w:name="_Toc34849103"/>
       <w:r>
         <w:t>Statistiques d’utilisation</w:t>
       </w:r>
-      <w:bookmarkEnd w:id="12"/>
+      <w:bookmarkEnd w:id="20"/>
     </w:p>
     <w:p>
       <w:pPr>
@@ -7174,11 +7277,11 @@
         <w:pStyle w:val="Titre2"/>
         <w:spacing w:before="0" w:after="0"/>
       </w:pPr>
-      <w:bookmarkStart w:id="13" w:name="_Toc31476725"/>
+      <w:bookmarkStart w:id="21" w:name="_Toc34849104"/>
       <w:r>
         <w:t>Performance</w:t>
       </w:r>
-      <w:bookmarkEnd w:id="13"/>
+      <w:bookmarkEnd w:id="21"/>
     </w:p>
     <w:p>
       <w:pPr>
@@ -7653,22 +7756,7 @@
         <w:t> :</w:t>
       </w:r>
       <w:r>
-        <w:t xml:space="preserve"> </w:t>
-      </w:r>
-      <w:r>
-        <w:t>pire marge de temps</w:t>
-      </w:r>
-      <w:r>
-        <w:t xml:space="preserve"> avant le prochain front d’horlo</w:t>
-      </w:r>
-      <w:r>
-        <w:t>ge</w:t>
-      </w:r>
-      <w:r>
-        <w:t xml:space="preserve"> et pire marge de temps aprè</w:t>
-      </w:r>
-      <w:r>
-        <w:t>s un front d’horloge</w:t>
+        <w:t xml:space="preserve"> pire marge de temps avant le prochain front d’horloge et pire marge de temps après un front d’horloge</w:t>
       </w:r>
     </w:p>
     <w:p/>
@@ -7798,16 +7886,7 @@
             <w:rPr>
               <w:rFonts w:ascii="Cambria Math" w:hAnsi="Cambria Math"/>
             </w:rPr>
-            <m:t>Nombre de cycles = 1 + 3×</m:t>
-          </m:r>
-          <m:r>
-            <m:rPr>
-              <m:sty m:val="p"/>
-            </m:rPr>
-            <w:rPr>
-              <w:rFonts w:ascii="Cambria Math" w:hAnsi="Cambria Math"/>
-            </w:rPr>
-            <m:t>64 + 1 + 1 + 1 = 196 cycles d’horloges par opération</m:t>
+            <m:t>Nombre de cycles = 1 + 3×64 + 1 + 1 + 1 = 196 cycles d’horloges par opération</m:t>
           </m:r>
         </m:oMath>
       </m:oMathPara>
@@ -7822,19 +7901,7 @@
             <w:rPr>
               <w:rFonts w:ascii="Cambria Math" w:hAnsi="Cambria Math"/>
             </w:rPr>
-            <m:t>Latence</m:t>
-          </m:r>
-          <m:r>
-            <w:rPr>
-              <w:rFonts w:ascii="Cambria Math" w:hAnsi="Cambria Math"/>
-            </w:rPr>
-            <m:t>=196×</m:t>
-          </m:r>
-          <m:r>
-            <w:rPr>
-              <w:rFonts w:ascii="Cambria Math" w:hAnsi="Cambria Math"/>
-            </w:rPr>
-            <m:t>20 ns=3920 ns</m:t>
+            <m:t>Latence=196×20 ns=3920 ns</m:t>
           </m:r>
         </m:oMath>
       </m:oMathPara>
@@ -7966,7 +8033,7 @@
       <w:pPr>
         <w:pStyle w:val="Titre1"/>
       </w:pPr>
-      <w:bookmarkStart w:id="14" w:name="_Toc31476726"/>
+      <w:bookmarkStart w:id="22" w:name="_Toc34849105"/>
       <w:r>
         <w:lastRenderedPageBreak/>
         <w:t>R</w:t>
@@ -7974,17 +8041,17 @@
       <w:r>
         <w:t>éponses aux questions</w:t>
       </w:r>
-      <w:bookmarkEnd w:id="14"/>
+      <w:bookmarkEnd w:id="22"/>
     </w:p>
     <w:p>
       <w:pPr>
         <w:pStyle w:val="Titre2"/>
       </w:pPr>
-      <w:bookmarkStart w:id="15" w:name="_Toc31476727"/>
+      <w:bookmarkStart w:id="23" w:name="_Toc34849106"/>
       <w:r>
         <w:t>Question 1</w:t>
       </w:r>
-      <w:bookmarkEnd w:id="15"/>
+      <w:bookmarkEnd w:id="23"/>
     </w:p>
     <w:p>
       <w:pPr>
@@ -8001,111 +8068,7 @@
           <w:b/>
           <w:bCs/>
         </w:rPr>
-        <w:t>Lors de la synthèse, les boucles sont déroulé</w:t>
-      </w:r>
-      <w:r>
-        <w:rPr>
-          <w:rFonts w:ascii="Calibri" w:hAnsi="Calibri" w:cs="Calibri"/>
-          <w:b/>
-          <w:bCs/>
-        </w:rPr>
-        <w:t>es par le compilateur, si le nombre</w:t>
-      </w:r>
-      <w:r>
-        <w:rPr>
-          <w:rFonts w:ascii="Calibri" w:hAnsi="Calibri" w:cs="Calibri"/>
-          <w:b/>
-          <w:bCs/>
-        </w:rPr>
-        <w:t xml:space="preserve"> d’ité</w:t>
-      </w:r>
-      <w:r>
-        <w:rPr>
-          <w:rFonts w:ascii="Calibri" w:hAnsi="Calibri" w:cs="Calibri"/>
-          <w:b/>
-          <w:bCs/>
-        </w:rPr>
-        <w:t>rations est con</w:t>
-      </w:r>
-      <w:r>
-        <w:rPr>
-          <w:rFonts w:ascii="Calibri" w:hAnsi="Calibri" w:cs="Calibri"/>
-          <w:b/>
-          <w:bCs/>
-        </w:rPr>
-        <w:t>nu à</w:t>
-      </w:r>
-      <w:r>
-        <w:rPr>
-          <w:rFonts w:ascii="Calibri" w:hAnsi="Calibri" w:cs="Calibri"/>
-          <w:b/>
-          <w:bCs/>
-        </w:rPr>
-        <w:t xml:space="preserve"> la compilatio</w:t>
-      </w:r>
-      <w:r>
-        <w:rPr>
-          <w:rFonts w:ascii="Calibri" w:hAnsi="Calibri" w:cs="Calibri"/>
-          <w:b/>
-          <w:bCs/>
-        </w:rPr>
-        <w:t>n, rendant ainsi le code synthé</w:t>
-      </w:r>
-      <w:r>
-        <w:rPr>
-          <w:rFonts w:ascii="Calibri" w:hAnsi="Calibri" w:cs="Calibri"/>
-          <w:b/>
-          <w:bCs/>
-        </w:rPr>
-        <w:t>tisable. Or, on</w:t>
-      </w:r>
-      <w:r>
-        <w:rPr>
-          <w:rFonts w:ascii="Calibri" w:hAnsi="Calibri" w:cs="Calibri"/>
-          <w:b/>
-          <w:bCs/>
-        </w:rPr>
-        <w:t xml:space="preserve"> </w:t>
-      </w:r>
-      <w:r>
-        <w:rPr>
-          <w:rFonts w:ascii="Calibri" w:hAnsi="Calibri" w:cs="Calibri"/>
-          <w:b/>
-          <w:bCs/>
-        </w:rPr>
-        <w:t xml:space="preserve">vous a dit que vous ne pouvez pas faire de </w:t>
-      </w:r>
-      <w:r>
-        <w:rPr>
-          <w:rFonts w:ascii="Calibri" w:hAnsi="Calibri" w:cs="Calibri"/>
-          <w:b/>
-          <w:bCs/>
-        </w:rPr>
-        <w:t>boucle pour votre module, car ç</w:t>
-      </w:r>
-      <w:r>
-        <w:rPr>
-          <w:rFonts w:ascii="Calibri" w:hAnsi="Calibri" w:cs="Calibri"/>
-          <w:b/>
-          <w:bCs/>
-        </w:rPr>
-        <w:t>a ne</w:t>
-      </w:r>
-      <w:r>
-        <w:rPr>
-          <w:rFonts w:ascii="Calibri" w:hAnsi="Calibri" w:cs="Calibri"/>
-          <w:b/>
-          <w:bCs/>
-        </w:rPr>
-        <w:t xml:space="preserve"> serait pas synthé</w:t>
-      </w:r>
-      <w:r>
-        <w:rPr>
-          <w:rFonts w:ascii="Calibri" w:hAnsi="Calibri" w:cs="Calibri"/>
-          <w:b/>
-          <w:bCs/>
-        </w:rPr>
-        <w:t>tisable. Expliquez pour quelle raison majeure cela est le cas.</w:t>
+        <w:t>Lors de la synthèse, les boucles sont déroulées par le compilateur, si le nombre d’itérations est connu à la compilation, rendant ainsi le code synthétisable. Or, on vous a dit que vous ne pouvez pas faire de boucle pour votre module, car ça ne serait pas synthétisable. Expliquez pour quelle raison majeure cela est le cas.</w:t>
       </w:r>
     </w:p>
     <w:p>
@@ -8116,115 +8079,380 @@
     </w:p>
     <w:p>
       <w:pPr>
+        <w:spacing w:after="0" w:line="259" w:lineRule="auto"/>
+      </w:pPr>
+      <w:r>
+        <w:t>Notre module n’aurait pas pu contenir de boucle car il faut plusieurs cycles d’horloges pour exécuter une instruction. Cela est dû à l’interdépendance des valeurs : Pour calculer a, il faut au préalable avoir mis à jour T1 qui a besoin de la dernière valeur de W qui vient d’être calculé au début de l’instruction, or cette valeur sera mise à jour au prochain front d’horloge. On se doit donc de diviser notre instruction en 3 états et de dérouler nous-même la boucle.</w:t>
+      </w:r>
+      <w:r>
+        <w:t xml:space="preserve"> Ainsi, l’interdépendance </w:t>
+      </w:r>
+      <w:proofErr w:type="gramStart"/>
+      <w:r>
+        <w:t>des valeur</w:t>
+      </w:r>
+      <w:proofErr w:type="gramEnd"/>
+      <w:r>
+        <w:t xml:space="preserve"> empêche leur calcul de manière concurrente dans une boucle for.</w:t>
+      </w:r>
+    </w:p>
+    <w:p>
+      <w:pPr>
+        <w:spacing w:after="0" w:line="259" w:lineRule="auto"/>
+      </w:pPr>
+    </w:p>
+    <w:p>
+      <w:pPr>
+        <w:pStyle w:val="Titre2"/>
+      </w:pPr>
+      <w:bookmarkStart w:id="24" w:name="_Toc34849107"/>
+      <w:r>
+        <w:t xml:space="preserve">Question </w:t>
+      </w:r>
+      <w:r>
+        <w:t>2</w:t>
+      </w:r>
+      <w:bookmarkEnd w:id="24"/>
+      <w:r>
+        <w:t xml:space="preserve"> </w:t>
+      </w:r>
+    </w:p>
+    <w:p>
+      <w:pPr>
         <w:spacing w:after="0"/>
-      </w:pPr>
+        <w:rPr>
+          <w:rFonts w:ascii="Calibri" w:hAnsi="Calibri" w:cs="Calibri"/>
+          <w:b/>
+          <w:bCs/>
+        </w:rPr>
+      </w:pPr>
+      <w:r>
+        <w:rPr>
+          <w:b/>
+        </w:rPr>
+        <w:t xml:space="preserve">Les modules </w:t>
+      </w:r>
+      <w:proofErr w:type="spellStart"/>
+      <w:r>
+        <w:rPr>
+          <w:b/>
+        </w:rPr>
+        <w:t>debouncer</w:t>
+      </w:r>
+      <w:proofErr w:type="spellEnd"/>
+      <w:r>
+        <w:rPr>
+          <w:b/>
+        </w:rPr>
+        <w:t xml:space="preserve"> et pulse (</w:t>
+      </w:r>
+      <w:proofErr w:type="spellStart"/>
+      <w:r>
+        <w:rPr>
+          <w:rFonts w:ascii="Courier New" w:hAnsi="Courier New" w:cs="Courier New"/>
+          <w:b/>
+        </w:rPr>
+        <w:t>debouncer.vhd</w:t>
+      </w:r>
+      <w:proofErr w:type="spellEnd"/>
+      <w:r>
+        <w:rPr>
+          <w:b/>
+        </w:rPr>
+        <w:t xml:space="preserve">, </w:t>
+      </w:r>
+      <w:proofErr w:type="spellStart"/>
+      <w:r>
+        <w:rPr>
+          <w:rFonts w:ascii="Courier New" w:hAnsi="Courier New" w:cs="Courier New"/>
+          <w:b/>
+        </w:rPr>
+        <w:t>pulse.vhd</w:t>
+      </w:r>
+      <w:proofErr w:type="spellEnd"/>
+      <w:r>
+        <w:rPr>
+          <w:b/>
+        </w:rPr>
+        <w:t>) sont deux modules sé</w:t>
+      </w:r>
+      <w:r>
+        <w:rPr>
+          <w:b/>
+        </w:rPr>
+        <w:t>q</w:t>
+      </w:r>
+      <w:r>
+        <w:rPr>
+          <w:b/>
+        </w:rPr>
+        <w:t>uentiels. Pour chaque module, énumé</w:t>
+      </w:r>
+      <w:r>
+        <w:rPr>
+          <w:b/>
+        </w:rPr>
+        <w:t>rer le(s) bascule(s) et expliquer ce que le module fait.</w:t>
+      </w:r>
     </w:p>
     <w:p>
       <w:pPr>
         <w:spacing w:after="0"/>
-        <w:rPr>
-          <w:highlight w:val="cyan"/>
-        </w:rPr>
-      </w:pPr>
-    </w:p>
-    <w:p>
-      <w:pPr>
-        <w:pStyle w:val="Titre2"/>
-      </w:pPr>
-      <w:bookmarkStart w:id="16" w:name="_Toc31476728"/>
-      <w:r>
-        <w:t xml:space="preserve">Question </w:t>
-      </w:r>
-      <w:r>
-        <w:t>2</w:t>
-      </w:r>
-      <w:bookmarkEnd w:id="16"/>
-      <w:r>
+      </w:pPr>
+    </w:p>
+    <w:p>
+      <w:pPr>
+        <w:spacing w:after="0" w:line="259" w:lineRule="auto"/>
+      </w:pPr>
+      <w:r>
+        <w:t>Dans l</w:t>
+      </w:r>
+      <w:r>
+        <w:t xml:space="preserve">e module </w:t>
+      </w:r>
+      <w:proofErr w:type="spellStart"/>
+      <w:r>
+        <w:t>debouncer</w:t>
+      </w:r>
+      <w:proofErr w:type="spellEnd"/>
+      <w:r>
+        <w:t xml:space="preserve"> une première bascule met à jour la valeur </w:t>
+      </w:r>
+      <w:proofErr w:type="gramStart"/>
+      <w:r>
+        <w:t xml:space="preserve">de </w:t>
+      </w:r>
+      <w:r>
+        <w:rPr>
+          <w:rFonts w:ascii="Courier New" w:hAnsi="Courier New" w:cs="Courier New"/>
+        </w:rPr>
+        <w:t>output</w:t>
+      </w:r>
+      <w:proofErr w:type="gramEnd"/>
+      <w:r>
+        <w:rPr>
+          <w:rFonts w:cstheme="minorHAnsi"/>
+        </w:rPr>
         <w:t xml:space="preserve"> </w:t>
       </w:r>
+      <w:r>
+        <w:t xml:space="preserve">et une autre celle de </w:t>
+      </w:r>
+      <w:proofErr w:type="spellStart"/>
+      <w:r>
+        <w:rPr>
+          <w:rFonts w:ascii="Courier New" w:hAnsi="Courier New" w:cs="Courier New"/>
+        </w:rPr>
+        <w:t>counter</w:t>
+      </w:r>
+      <w:proofErr w:type="spellEnd"/>
+      <w:r>
+        <w:t xml:space="preserve">. Les deux dépendent </w:t>
+      </w:r>
+      <w:proofErr w:type="gramStart"/>
+      <w:r>
+        <w:t xml:space="preserve">de </w:t>
+      </w:r>
+      <w:r>
+        <w:rPr>
+          <w:rFonts w:ascii="Courier New" w:hAnsi="Courier New" w:cs="Courier New"/>
+        </w:rPr>
+        <w:t>input</w:t>
+      </w:r>
+      <w:proofErr w:type="gramEnd"/>
+      <w:r>
+        <w:t xml:space="preserve"> et de </w:t>
+      </w:r>
+      <w:proofErr w:type="spellStart"/>
+      <w:r>
+        <w:rPr>
+          <w:rFonts w:ascii="Courier New" w:hAnsi="Courier New" w:cs="Courier New"/>
+        </w:rPr>
+        <w:t>counter</w:t>
+      </w:r>
+      <w:proofErr w:type="spellEnd"/>
+      <w:r>
+        <w:t xml:space="preserve">. Le reset remet les valeurs à 0. Le module va attendre une entrée </w:t>
+      </w:r>
+      <w:r>
+        <w:rPr>
+          <w:rFonts w:ascii="Courier New" w:hAnsi="Courier New" w:cs="Courier New"/>
+        </w:rPr>
+        <w:t>input</w:t>
+      </w:r>
+      <w:r>
+        <w:t xml:space="preserve">. Tant qu’une entrée est présente, à chaque front montant d’horloge la variable </w:t>
+      </w:r>
+      <w:proofErr w:type="spellStart"/>
+      <w:r>
+        <w:rPr>
+          <w:rFonts w:ascii="Courier New" w:hAnsi="Courier New" w:cs="Courier New"/>
+        </w:rPr>
+        <w:t>counter</w:t>
+      </w:r>
+      <w:proofErr w:type="spellEnd"/>
+      <w:r>
+        <w:t xml:space="preserve"> va s’incrémenter et la valeur </w:t>
+      </w:r>
+      <w:r>
+        <w:rPr>
+          <w:rFonts w:ascii="Courier New" w:hAnsi="Courier New" w:cs="Courier New"/>
+        </w:rPr>
+        <w:t>output</w:t>
+      </w:r>
+      <w:r>
+        <w:t xml:space="preserve"> va rester à 0, jusqu’à ce que </w:t>
+      </w:r>
+      <w:proofErr w:type="spellStart"/>
+      <w:r>
+        <w:rPr>
+          <w:rFonts w:ascii="Courier New" w:hAnsi="Courier New" w:cs="Courier New"/>
+        </w:rPr>
+        <w:t>counter</w:t>
+      </w:r>
+      <w:proofErr w:type="spellEnd"/>
+      <w:r>
+        <w:t xml:space="preserve"> atteigne sa valeur maximale à savoir 2**W – 1. Le </w:t>
+      </w:r>
+      <w:proofErr w:type="spellStart"/>
+      <w:r>
+        <w:rPr>
+          <w:rFonts w:ascii="Courier New" w:hAnsi="Courier New" w:cs="Courier New"/>
+        </w:rPr>
+        <w:t>counter</w:t>
+      </w:r>
+      <w:proofErr w:type="spellEnd"/>
+      <w:r>
+        <w:t xml:space="preserve"> va </w:t>
+      </w:r>
+      <w:r>
+        <w:t>arrêter</w:t>
+      </w:r>
+      <w:r>
+        <w:t xml:space="preserve"> de s’incrémenter et </w:t>
+      </w:r>
+      <w:proofErr w:type="gramStart"/>
+      <w:r>
+        <w:t xml:space="preserve">le </w:t>
+      </w:r>
+      <w:r>
+        <w:rPr>
+          <w:rFonts w:ascii="Courier New" w:hAnsi="Courier New" w:cs="Courier New"/>
+        </w:rPr>
+        <w:t>output</w:t>
+      </w:r>
+      <w:proofErr w:type="gramEnd"/>
+      <w:r>
+        <w:t xml:space="preserve"> va passer à 1. S’il n’y a pas ou plus d’entrée, </w:t>
+      </w:r>
+      <w:proofErr w:type="spellStart"/>
+      <w:r>
+        <w:rPr>
+          <w:rFonts w:ascii="Courier New" w:hAnsi="Courier New" w:cs="Courier New"/>
+        </w:rPr>
+        <w:t>counter</w:t>
+      </w:r>
+      <w:proofErr w:type="spellEnd"/>
+      <w:r>
+        <w:t xml:space="preserve"> et </w:t>
+      </w:r>
+      <w:r>
+        <w:rPr>
+          <w:rFonts w:ascii="Courier New" w:hAnsi="Courier New" w:cs="Courier New"/>
+        </w:rPr>
+        <w:t>output</w:t>
+      </w:r>
+      <w:r>
+        <w:t xml:space="preserve"> sont remis à 0.</w:t>
+      </w:r>
+    </w:p>
+    <w:p>
+      <w:pPr>
+        <w:spacing w:after="0" w:line="259" w:lineRule="auto"/>
+      </w:pPr>
     </w:p>
     <w:p>
       <w:pPr>
         <w:spacing w:after="0"/>
-        <w:rPr>
-          <w:rFonts w:ascii="Calibri" w:hAnsi="Calibri" w:cs="Calibri"/>
-          <w:b/>
-          <w:bCs/>
-        </w:rPr>
-      </w:pPr>
-      <w:r>
-        <w:rPr>
-          <w:b/>
-        </w:rPr>
-        <w:t xml:space="preserve">Les modules </w:t>
-      </w:r>
-      <w:proofErr w:type="spellStart"/>
-      <w:r>
-        <w:rPr>
-          <w:b/>
-        </w:rPr>
-        <w:t>debouncer</w:t>
-      </w:r>
-      <w:proofErr w:type="spellEnd"/>
-      <w:r>
-        <w:rPr>
-          <w:b/>
-        </w:rPr>
-        <w:t xml:space="preserve"> et pulse (</w:t>
-      </w:r>
-      <w:proofErr w:type="spellStart"/>
+      </w:pPr>
+      <w:r>
+        <w:t xml:space="preserve">Le module pulse est composée de 2 bascules : une pour mettre la valeur de </w:t>
+      </w:r>
       <w:r>
         <w:rPr>
           <w:rFonts w:ascii="Courier New" w:hAnsi="Courier New" w:cs="Courier New"/>
-          <w:b/>
-        </w:rPr>
-        <w:t>debouncer.vhd</w:t>
-      </w:r>
-      <w:proofErr w:type="spellEnd"/>
-      <w:r>
-        <w:rPr>
-          <w:b/>
-        </w:rPr>
-        <w:t xml:space="preserve">, </w:t>
-      </w:r>
-      <w:proofErr w:type="spellStart"/>
+        </w:rPr>
+        <w:t>state</w:t>
+      </w:r>
+      <w:r>
+        <w:t xml:space="preserve"> à jour et une pour la valeur </w:t>
+      </w:r>
+      <w:proofErr w:type="gramStart"/>
+      <w:r>
+        <w:t xml:space="preserve">de </w:t>
+      </w:r>
       <w:r>
         <w:rPr>
           <w:rFonts w:ascii="Courier New" w:hAnsi="Courier New" w:cs="Courier New"/>
-          <w:b/>
-        </w:rPr>
-        <w:t>pulse.vhd</w:t>
-      </w:r>
-      <w:proofErr w:type="spellEnd"/>
-      <w:r>
-        <w:rPr>
-          <w:b/>
-        </w:rPr>
-        <w:t>) sont deux modules sé</w:t>
-      </w:r>
-      <w:r>
-        <w:rPr>
-          <w:b/>
-        </w:rPr>
-        <w:t>q</w:t>
-      </w:r>
-      <w:r>
-        <w:rPr>
-          <w:b/>
-        </w:rPr>
-        <w:t>uentiels. Pour chaque module, énumé</w:t>
-      </w:r>
-      <w:r>
-        <w:rPr>
-          <w:b/>
-        </w:rPr>
-        <w:t>rer le(s) bascule(s) et expliquer ce que le module fait.</w:t>
-      </w:r>
-    </w:p>
-    <w:p>
-      <w:pPr>
-        <w:spacing w:after="0"/>
-      </w:pPr>
+        </w:rPr>
+        <w:t>output</w:t>
+      </w:r>
+      <w:proofErr w:type="gramEnd"/>
+      <w:r>
+        <w:t xml:space="preserve">. Le reset met les deux valeurs à 0. </w:t>
+      </w:r>
+      <w:proofErr w:type="gramStart"/>
+      <w:r>
+        <w:rPr>
+          <w:rFonts w:ascii="Courier New" w:hAnsi="Courier New" w:cs="Courier New"/>
+        </w:rPr>
+        <w:t>s</w:t>
+      </w:r>
+      <w:r>
+        <w:rPr>
+          <w:rFonts w:ascii="Courier New" w:hAnsi="Courier New" w:cs="Courier New"/>
+        </w:rPr>
+        <w:t>tate</w:t>
+      </w:r>
+      <w:proofErr w:type="gramEnd"/>
+      <w:r>
+        <w:t xml:space="preserve"> prend la valeur de </w:t>
+      </w:r>
+      <w:r>
+        <w:rPr>
+          <w:rFonts w:ascii="Courier New" w:hAnsi="Courier New" w:cs="Courier New"/>
+        </w:rPr>
+        <w:t>input</w:t>
+      </w:r>
+      <w:r>
+        <w:t xml:space="preserve"> au front montant de l’horloge. </w:t>
+      </w:r>
+      <w:proofErr w:type="gramStart"/>
+      <w:r>
+        <w:rPr>
+          <w:rFonts w:ascii="Courier New" w:hAnsi="Courier New" w:cs="Courier New"/>
+        </w:rPr>
+        <w:t>o</w:t>
+      </w:r>
+      <w:r>
+        <w:rPr>
+          <w:rFonts w:ascii="Courier New" w:hAnsi="Courier New" w:cs="Courier New"/>
+        </w:rPr>
+        <w:t>utput</w:t>
+      </w:r>
+      <w:proofErr w:type="gramEnd"/>
+      <w:r>
+        <w:t xml:space="preserve"> prendre la valeur de l’opération logique </w:t>
+      </w:r>
+      <w:r>
+        <w:rPr>
+          <w:rFonts w:ascii="Courier New" w:hAnsi="Courier New" w:cs="Courier New"/>
+        </w:rPr>
+        <w:t>input and not state</w:t>
+      </w:r>
+      <w:r>
+        <w:t>.</w:t>
+      </w:r>
     </w:p>
     <w:p>
       <w:pPr>
@@ -8261,264 +8489,107 @@
       <w:pPr>
         <w:pStyle w:val="Titre1"/>
         <w:spacing w:before="0" w:after="0"/>
-        <w:rPr>
-          <w:highlight w:val="cyan"/>
-        </w:rPr>
-      </w:pPr>
-      <w:bookmarkStart w:id="17" w:name="_Toc31476729"/>
-      <w:r>
-        <w:rPr>
-          <w:highlight w:val="cyan"/>
-        </w:rPr>
+      </w:pPr>
+      <w:bookmarkStart w:id="25" w:name="_Toc34849108"/>
+      <w:r>
         <w:lastRenderedPageBreak/>
         <w:t>Discussion</w:t>
       </w:r>
-      <w:bookmarkEnd w:id="17"/>
+      <w:bookmarkEnd w:id="25"/>
     </w:p>
     <w:p>
       <w:pPr>
         <w:spacing w:after="0"/>
-        <w:rPr>
-          <w:highlight w:val="cyan"/>
-        </w:rPr>
       </w:pPr>
     </w:p>
     <w:p>
       <w:pPr>
         <w:spacing w:after="0"/>
-        <w:rPr>
-          <w:highlight w:val="cyan"/>
-        </w:rPr>
-      </w:pPr>
-      <w:r>
-        <w:rPr>
-          <w:highlight w:val="cyan"/>
-        </w:rPr>
-        <w:t>La fonction de compression désirée a été conçue, simulée, synthétisée et implémentée sur un FPGA Nexys4DDR. Lors de l’utilisation du banc de teste fourni avec les spécifications du laboratoire, il a été possible de confirmer le bon fonctionnement du système conçu puisque pour un ensemble 64 entrée aléatoires la sortie obtenue correspond à la sortie attendue.</w:t>
-      </w:r>
-      <w:r>
-        <w:rPr>
-          <w:highlight w:val="cyan"/>
-        </w:rPr>
+      </w:pPr>
+      <w:r>
+        <w:t xml:space="preserve">La fonction de </w:t>
+      </w:r>
+      <w:r>
+        <w:t>hachage</w:t>
+      </w:r>
+      <w:r>
+        <w:t xml:space="preserve"> SHA-256 a été décrite en VHDL</w:t>
+      </w:r>
+      <w:r>
+        <w:t>, simulée, synthétisée et implémentée sur un FPGA Nexys4DDR. Lors de l’utilisation du banc de teste fourni avec les spécifications du laboratoire, il a été possible de confirmer le bon fonctionnement du système c</w:t>
+      </w:r>
+      <w:r>
+        <w:t>onçu puisque pour un ensemble de 8</w:t>
+      </w:r>
+      <w:r>
+        <w:t xml:space="preserve"> entrée aléatoires la sortie obtenue correspond à la sortie attendue.</w:t>
+      </w:r>
+      <w:r>
         <w:t xml:space="preserve"> Ainsi, les résultats obtenus expérimentalement correspondent aux résultats attendus théoriquement, il n’y a donc pas eux de phénomènes inattendus lors de la réalisation du système.</w:t>
       </w:r>
     </w:p>
     <w:p>
       <w:pPr>
         <w:spacing w:after="0"/>
-        <w:rPr>
-          <w:highlight w:val="cyan"/>
-        </w:rPr>
       </w:pPr>
     </w:p>
     <w:p>
       <w:pPr>
         <w:spacing w:after="0"/>
-        <w:rPr>
-          <w:highlight w:val="cyan"/>
-        </w:rPr>
-      </w:pPr>
-      <w:r>
-        <w:rPr>
-          <w:highlight w:val="cyan"/>
-        </w:rPr>
-        <w:t xml:space="preserve">Pour ce qui est de l’optimalité du système conçu, deux aspects sont généralement à prendre en considération : l’utilisation des ressources et la performance. En ce qui concerne l’utilisation des ressources, l’on peut subjectivement affirmer qu’elles ont minimales puisque 0,08% des LUT sont utilisées lors de l’implémentation sur FPGA. Pour ce qui est de l’utilisation des entrée et sorties du FPGA, bien que l’analyse effectuée affirme que 15,24% de ces ressources sont utilisées, cette métrique n’a pas d’importance puisque les entrées et sorties, c’est-à-dire les DEL et les commutateurs ne sont utilisés que dans le but d’interfacer ce système afin de pouvoir plus facilement le manipuler. Ceci étant dit, lors de </w:t>
-      </w:r>
-      <w:proofErr w:type="spellStart"/>
-      <w:r>
-        <w:rPr>
-          <w:highlight w:val="cyan"/>
-        </w:rPr>
-        <w:t>sont</w:t>
-      </w:r>
-      <w:proofErr w:type="spellEnd"/>
-      <w:r>
-        <w:rPr>
-          <w:highlight w:val="cyan"/>
-        </w:rPr>
-        <w:t xml:space="preserve"> intégration éventuelle dans un système effectuant l’algorithme de hachage SHA-256, les entrées et sorties </w:t>
-      </w:r>
-      <w:proofErr w:type="gramStart"/>
-      <w:r>
-        <w:rPr>
-          <w:highlight w:val="cyan"/>
-        </w:rPr>
-        <w:t>du systèmes</w:t>
-      </w:r>
-      <w:proofErr w:type="gramEnd"/>
-      <w:r>
-        <w:rPr>
-          <w:highlight w:val="cyan"/>
-        </w:rPr>
-        <w:t xml:space="preserve"> de compression conçu dans ce laboratoire ne seront pas reliées aux entrées et sorties du FPGA. Enfin, pour ce qui est de </w:t>
-      </w:r>
-      <w:r>
-        <w:rPr>
-          <w:highlight w:val="cyan"/>
-        </w:rPr>
-        <w:t>la performance, puisque le système</w:t>
-      </w:r>
-      <w:r>
-        <w:rPr>
-          <w:highlight w:val="cyan"/>
-        </w:rPr>
-        <w:t xml:space="preserve"> </w:t>
-      </w:r>
-      <w:r>
-        <w:rPr>
-          <w:highlight w:val="cyan"/>
-        </w:rPr>
-        <w:t>réalisé est un circuit combinatoire sans horloge, il n’y a pas de contrainte de temps permettant d’évaluer ses performances.</w:t>
+      </w:pPr>
+      <w:r>
+        <w:t xml:space="preserve">Pour ce qui est de l’optimalité du système conçu, deux aspects sont généralement à prendre en considération : l’utilisation des ressources et la performance. En ce qui concerne l’utilisation des ressources, </w:t>
+      </w:r>
+      <w:r>
+        <w:t xml:space="preserve">l’on peut de manière générale affirmer que l’utilisation des ressources est minimale puisque que moins de 4% des ressources du FPGA de toujours genre sont utilisées, à l’exception des entrées et sortie dont une utilisation de 17,14% est faite. Pour ce qui est des performances, avec une fréquence de </w:t>
+      </w:r>
+      <w:r>
+        <w:t>121,728</w:t>
+      </w:r>
+      <w:r>
+        <w:t xml:space="preserve"> MHz, on peut considérer que le système conçu et implémenté est relativement efficace. </w:t>
       </w:r>
     </w:p>
     <w:p>
       <w:pPr>
         <w:spacing w:after="0"/>
-        <w:rPr>
-          <w:highlight w:val="cyan"/>
-        </w:rPr>
       </w:pPr>
     </w:p>
     <w:p>
       <w:pPr>
         <w:spacing w:after="0"/>
-        <w:rPr>
-          <w:highlight w:val="cyan"/>
-        </w:rPr>
-      </w:pPr>
-      <w:r>
-        <w:rPr>
-          <w:highlight w:val="cyan"/>
-        </w:rPr>
-        <w:t>La procédure de test</w:t>
-      </w:r>
-      <w:r>
-        <w:rPr>
-          <w:highlight w:val="cyan"/>
-        </w:rPr>
-        <w:t xml:space="preserve"> par simulation utilisée a permis de confirmer que le système effectue la compression désirée telle qu’attendu. De plus, la simulation de 64 entrées aléatoires différentes plutôt que de l’ensemble des </w:t>
-      </w:r>
-      <w:r>
-        <w:rPr>
-          <w:rFonts w:cstheme="minorHAnsi"/>
-          <w:iCs/>
-          <w:highlight w:val="cyan"/>
-        </w:rPr>
-        <w:t xml:space="preserve">65 536 </w:t>
-      </w:r>
-      <w:r>
-        <w:rPr>
-          <w:highlight w:val="cyan"/>
-        </w:rPr>
-        <w:t>valeurs d’entrée possible permet de simplifier la simulation et ne compromet pas la validité du test étant donné que le système conçu est déterministe, invariable et relativement simple.</w:t>
+      </w:pPr>
+      <w:r>
+        <w:t>Lors du laboratoire, une des difficultés rencontrées est par rapport au sens de la lecture des vecteurs de données. De plus, puisque nous ne connaissions pas les résultats intermédiaires attendus dans le chemin des données, il a été plutôt ardu de débugger cette erreur.</w:t>
       </w:r>
     </w:p>
     <w:p>
       <w:pPr>
         <w:spacing w:after="0"/>
-        <w:rPr>
-          <w:highlight w:val="cyan"/>
-        </w:rPr>
       </w:pPr>
     </w:p>
     <w:p>
       <w:pPr>
         <w:spacing w:after="0"/>
-        <w:rPr>
-          <w:highlight w:val="cyan"/>
-        </w:rPr>
-      </w:pPr>
-      <w:r>
-        <w:rPr>
-          <w:highlight w:val="cyan"/>
-        </w:rPr>
-        <w:t>Ceci étant dit, l’approche de test utilisée a pour désavantage qu’elle ne vérifie que le fonctionnement de l’ensemble du système plutôt que pour chaque module individuellement, ce qui est une approche de teste en boîte noire. Par conséquent, s’il y avait eu des erreurs lors des tests effectués sur le système, il aurait été difficile de déterminer quel est le module concerné</w:t>
-      </w:r>
-      <w:r>
-        <w:rPr>
-          <w:highlight w:val="cyan"/>
-        </w:rPr>
-        <w:t>.</w:t>
+      </w:pPr>
+      <w:r>
+        <w:t>De plus, une autre difficulté rencontrée est en ce qui a trait à la modélisation de la machine a été permettant de réaliser l’algorithme en matériel. Ceci étant dit, ce premier défi technique a été formateur et à améliorer notre compréhension des circuits séquentiels en VHDL.</w:t>
       </w:r>
     </w:p>
     <w:p>
       <w:pPr>
         <w:spacing w:after="0"/>
-        <w:rPr>
-          <w:highlight w:val="cyan"/>
-        </w:rPr>
       </w:pPr>
     </w:p>
     <w:p>
       <w:pPr>
         <w:spacing w:after="0"/>
-        <w:rPr>
-          <w:highlight w:val="cyan"/>
-        </w:rPr>
-      </w:pPr>
-      <w:r>
-        <w:rPr>
-          <w:highlight w:val="cyan"/>
-        </w:rPr>
-        <w:t>Par conséquent, une amélioration suggérée pour ce laboratoire serait de concevoir un banc de teste pour chacun des modules individuellement. Ceci demanderait davantage de travail. Ceci étant dit, cela simplifierait le travail de débogage en cas d’erreur et cela rendrait le système plus facile à modifier puisqu’il serait alors possible de cibler un module spécifique, le modifier et le tester de manière isolée.</w:t>
-      </w:r>
-    </w:p>
-    <w:p>
-      <w:pPr>
-        <w:spacing w:after="0"/>
-        <w:rPr>
-          <w:highlight w:val="cyan"/>
-        </w:rPr>
-      </w:pPr>
-    </w:p>
-    <w:p>
-      <w:pPr>
-        <w:spacing w:after="0"/>
-        <w:rPr>
-          <w:highlight w:val="cyan"/>
-        </w:rPr>
-      </w:pPr>
-      <w:r>
-        <w:rPr>
-          <w:highlight w:val="cyan"/>
-        </w:rPr>
-        <w:t xml:space="preserve">Lors de ce laboratoire, il n’y a pas eu de difficultés particulières rencontrées, hormis le fait que le logiciel </w:t>
-      </w:r>
-      <w:proofErr w:type="spellStart"/>
-      <w:r>
-        <w:rPr>
-          <w:highlight w:val="cyan"/>
-        </w:rPr>
-        <w:t>Vivado</w:t>
-      </w:r>
-      <w:proofErr w:type="spellEnd"/>
-      <w:r>
-        <w:rPr>
-          <w:highlight w:val="cyan"/>
-        </w:rPr>
-        <w:t xml:space="preserve"> est encore relativement un nouvel outil auquel il a fallu se familiariser. </w:t>
-      </w:r>
-    </w:p>
-    <w:p>
-      <w:pPr>
-        <w:spacing w:after="0"/>
-        <w:rPr>
-          <w:highlight w:val="cyan"/>
-        </w:rPr>
-      </w:pPr>
-    </w:p>
-    <w:p>
-      <w:pPr>
-        <w:spacing w:after="0"/>
-        <w:rPr>
-          <w:highlight w:val="cyan"/>
-        </w:rPr>
-      </w:pPr>
-      <w:r>
-        <w:rPr>
-          <w:highlight w:val="cyan"/>
-        </w:rPr>
-        <w:t>Pour la suite, il serait intéressant de continuer la conception d’une fonction de hachage SHA-256 complète en y intégrant le module de compression conçu et décrit dans ce rapport.</w:t>
+      </w:pPr>
+      <w:r>
+        <w:t>Enfin, i</w:t>
+      </w:r>
+      <w:r>
+        <w:t>l aurait pu être intéressant de tester l’algorithme en réalisant plusieurs digests sur les blobs.</w:t>
       </w:r>
     </w:p>
     <w:p>
@@ -8535,10 +8606,8 @@
         </w:rPr>
         <w:br w:type="page"/>
       </w:r>
-      <w:bookmarkStart w:id="18" w:name="_GoBack"/>
-      <w:bookmarkEnd w:id="18"/>
-    </w:p>
-    <w:bookmarkStart w:id="19" w:name="_Toc31476730" w:displacedByCustomXml="next"/>
+    </w:p>
+    <w:bookmarkStart w:id="26" w:name="_Toc34849109" w:displacedByCustomXml="next"/>
     <w:sdt>
       <w:sdtPr>
         <w:rPr>
@@ -8562,7 +8631,7 @@
           <w:r>
             <w:t>Références</w:t>
           </w:r>
-          <w:bookmarkEnd w:id="19"/>
+          <w:bookmarkEnd w:id="26"/>
         </w:p>
         <w:sdt>
           <w:sdtPr>
@@ -8790,6 +8859,95 @@
 <file path=word/numbering.xml><?xml version="1.0" encoding="utf-8"?>
 <w:numbering xmlns:wpc="http://schemas.microsoft.com/office/word/2010/wordprocessingCanvas" xmlns:cx="http://schemas.microsoft.com/office/drawing/2014/chartex" xmlns:mc="http://schemas.openxmlformats.org/markup-compatibility/2006" xmlns:o="urn:schemas-microsoft-com:office:office" xmlns:r="http://schemas.openxmlformats.org/officeDocument/2006/relationships" xmlns:m="http://schemas.openxmlformats.org/officeDocument/2006/math" xmlns:v="urn:schemas-microsoft-com:vml" xmlns:wp14="http://schemas.microsoft.com/office/word/2010/wordprocessingDrawing" xmlns:wp="http://schemas.openxmlformats.org/drawingml/2006/wordprocessingDrawing" xmlns:w10="urn:schemas-microsoft-com:office:word" xmlns:w="http://schemas.openxmlformats.org/wordprocessingml/2006/main" xmlns:w14="http://schemas.microsoft.com/office/word/2010/wordml" xmlns:w15="http://schemas.microsoft.com/office/word/2012/wordml" xmlns:w16se="http://schemas.microsoft.com/office/word/2015/wordml/symex" xmlns:wpg="http://schemas.microsoft.com/office/word/2010/wordprocessingGroup" xmlns:wpi="http://schemas.microsoft.com/office/word/2010/wordprocessingInk" xmlns:wne="http://schemas.microsoft.com/office/word/2006/wordml" xmlns:wps="http://schemas.microsoft.com/office/word/2010/wordprocessingShape" mc:Ignorable="w14 w15 w16se wp14">
   <w:abstractNum w:abstractNumId="0" w15:restartNumberingAfterBreak="0">
+    <w:nsid w:val="0291307E"/>
+    <w:multiLevelType w:val="hybridMultilevel"/>
+    <w:tmpl w:val="208CE07A"/>
+    <w:lvl w:ilvl="0" w:tplc="040C0011">
+      <w:start w:val="1"/>
+      <w:numFmt w:val="decimal"/>
+      <w:lvlText w:val="%1)"/>
+      <w:lvlJc w:val="left"/>
+      <w:pPr>
+        <w:ind w:left="720" w:hanging="360"/>
+      </w:pPr>
+      <w:rPr>
+        <w:rFonts w:hint="default"/>
+      </w:rPr>
+    </w:lvl>
+    <w:lvl w:ilvl="1" w:tplc="040C0019" w:tentative="1">
+      <w:start w:val="1"/>
+      <w:numFmt w:val="lowerLetter"/>
+      <w:lvlText w:val="%2."/>
+      <w:lvlJc w:val="left"/>
+      <w:pPr>
+        <w:ind w:left="1440" w:hanging="360"/>
+      </w:pPr>
+    </w:lvl>
+    <w:lvl w:ilvl="2" w:tplc="040C001B" w:tentative="1">
+      <w:start w:val="1"/>
+      <w:numFmt w:val="lowerRoman"/>
+      <w:lvlText w:val="%3."/>
+      <w:lvlJc w:val="right"/>
+      <w:pPr>
+        <w:ind w:left="2160" w:hanging="180"/>
+      </w:pPr>
+    </w:lvl>
+    <w:lvl w:ilvl="3" w:tplc="040C000F" w:tentative="1">
+      <w:start w:val="1"/>
+      <w:numFmt w:val="decimal"/>
+      <w:lvlText w:val="%4."/>
+      <w:lvlJc w:val="left"/>
+      <w:pPr>
+        <w:ind w:left="2880" w:hanging="360"/>
+      </w:pPr>
+    </w:lvl>
+    <w:lvl w:ilvl="4" w:tplc="040C0019" w:tentative="1">
+      <w:start w:val="1"/>
+      <w:numFmt w:val="lowerLetter"/>
+      <w:lvlText w:val="%5."/>
+      <w:lvlJc w:val="left"/>
+      <w:pPr>
+        <w:ind w:left="3600" w:hanging="360"/>
+      </w:pPr>
+    </w:lvl>
+    <w:lvl w:ilvl="5" w:tplc="040C001B" w:tentative="1">
+      <w:start w:val="1"/>
+      <w:numFmt w:val="lowerRoman"/>
+      <w:lvlText w:val="%6."/>
+      <w:lvlJc w:val="right"/>
+      <w:pPr>
+        <w:ind w:left="4320" w:hanging="180"/>
+      </w:pPr>
+    </w:lvl>
+    <w:lvl w:ilvl="6" w:tplc="040C000F" w:tentative="1">
+      <w:start w:val="1"/>
+      <w:numFmt w:val="decimal"/>
+      <w:lvlText w:val="%7."/>
+      <w:lvlJc w:val="left"/>
+      <w:pPr>
+        <w:ind w:left="5040" w:hanging="360"/>
+      </w:pPr>
+    </w:lvl>
+    <w:lvl w:ilvl="7" w:tplc="040C0019" w:tentative="1">
+      <w:start w:val="1"/>
+      <w:numFmt w:val="lowerLetter"/>
+      <w:lvlText w:val="%8."/>
+      <w:lvlJc w:val="left"/>
+      <w:pPr>
+        <w:ind w:left="5760" w:hanging="360"/>
+      </w:pPr>
+    </w:lvl>
+    <w:lvl w:ilvl="8" w:tplc="040C001B" w:tentative="1">
+      <w:start w:val="1"/>
+      <w:numFmt w:val="lowerRoman"/>
+      <w:lvlText w:val="%9."/>
+      <w:lvlJc w:val="right"/>
+      <w:pPr>
+        <w:ind w:left="6480" w:hanging="180"/>
+      </w:pPr>
+    </w:lvl>
+  </w:abstractNum>
+  <w:abstractNum w:abstractNumId="1" w15:restartNumberingAfterBreak="0">
     <w:nsid w:val="0D733384"/>
     <w:multiLevelType w:val="multilevel"/>
     <w:tmpl w:val="E63C2728"/>
@@ -8903,7 +9061,7 @@
       </w:pPr>
     </w:lvl>
   </w:abstractNum>
-  <w:abstractNum w:abstractNumId="1" w15:restartNumberingAfterBreak="0">
+  <w:abstractNum w:abstractNumId="2" w15:restartNumberingAfterBreak="0">
     <w:nsid w:val="1521432C"/>
     <w:multiLevelType w:val="multilevel"/>
     <w:tmpl w:val="96A26280"/>
@@ -9035,7 +9193,209 @@
       </w:rPr>
     </w:lvl>
   </w:abstractNum>
-  <w:abstractNum w:abstractNumId="2" w15:restartNumberingAfterBreak="0">
+  <w:abstractNum w:abstractNumId="3" w15:restartNumberingAfterBreak="0">
+    <w:nsid w:val="24534A75"/>
+    <w:multiLevelType w:val="hybridMultilevel"/>
+    <w:tmpl w:val="DF92A278"/>
+    <w:lvl w:ilvl="0" w:tplc="8CDC3754">
+      <w:start w:val="1"/>
+      <w:numFmt w:val="bullet"/>
+      <w:lvlText w:val="-"/>
+      <w:lvlJc w:val="left"/>
+      <w:pPr>
+        <w:ind w:left="720" w:hanging="360"/>
+      </w:pPr>
+      <w:rPr>
+        <w:rFonts w:ascii="Calibri" w:eastAsiaTheme="minorHAnsi" w:hAnsi="Calibri" w:cs="Calibri" w:hint="default"/>
+      </w:rPr>
+    </w:lvl>
+    <w:lvl w:ilvl="1" w:tplc="040C0003" w:tentative="1">
+      <w:start w:val="1"/>
+      <w:numFmt w:val="bullet"/>
+      <w:lvlText w:val="o"/>
+      <w:lvlJc w:val="left"/>
+      <w:pPr>
+        <w:ind w:left="1440" w:hanging="360"/>
+      </w:pPr>
+      <w:rPr>
+        <w:rFonts w:ascii="Courier New" w:hAnsi="Courier New" w:cs="Courier New" w:hint="default"/>
+      </w:rPr>
+    </w:lvl>
+    <w:lvl w:ilvl="2" w:tplc="040C0005" w:tentative="1">
+      <w:start w:val="1"/>
+      <w:numFmt w:val="bullet"/>
+      <w:lvlText w:val=""/>
+      <w:lvlJc w:val="left"/>
+      <w:pPr>
+        <w:ind w:left="2160" w:hanging="360"/>
+      </w:pPr>
+      <w:rPr>
+        <w:rFonts w:ascii="Wingdings" w:hAnsi="Wingdings" w:hint="default"/>
+      </w:rPr>
+    </w:lvl>
+    <w:lvl w:ilvl="3" w:tplc="040C0001" w:tentative="1">
+      <w:start w:val="1"/>
+      <w:numFmt w:val="bullet"/>
+      <w:lvlText w:val=""/>
+      <w:lvlJc w:val="left"/>
+      <w:pPr>
+        <w:ind w:left="2880" w:hanging="360"/>
+      </w:pPr>
+      <w:rPr>
+        <w:rFonts w:ascii="Symbol" w:hAnsi="Symbol" w:hint="default"/>
+      </w:rPr>
+    </w:lvl>
+    <w:lvl w:ilvl="4" w:tplc="040C0003" w:tentative="1">
+      <w:start w:val="1"/>
+      <w:numFmt w:val="bullet"/>
+      <w:lvlText w:val="o"/>
+      <w:lvlJc w:val="left"/>
+      <w:pPr>
+        <w:ind w:left="3600" w:hanging="360"/>
+      </w:pPr>
+      <w:rPr>
+        <w:rFonts w:ascii="Courier New" w:hAnsi="Courier New" w:cs="Courier New" w:hint="default"/>
+      </w:rPr>
+    </w:lvl>
+    <w:lvl w:ilvl="5" w:tplc="040C0005" w:tentative="1">
+      <w:start w:val="1"/>
+      <w:numFmt w:val="bullet"/>
+      <w:lvlText w:val=""/>
+      <w:lvlJc w:val="left"/>
+      <w:pPr>
+        <w:ind w:left="4320" w:hanging="360"/>
+      </w:pPr>
+      <w:rPr>
+        <w:rFonts w:ascii="Wingdings" w:hAnsi="Wingdings" w:hint="default"/>
+      </w:rPr>
+    </w:lvl>
+    <w:lvl w:ilvl="6" w:tplc="040C0001" w:tentative="1">
+      <w:start w:val="1"/>
+      <w:numFmt w:val="bullet"/>
+      <w:lvlText w:val=""/>
+      <w:lvlJc w:val="left"/>
+      <w:pPr>
+        <w:ind w:left="5040" w:hanging="360"/>
+      </w:pPr>
+      <w:rPr>
+        <w:rFonts w:ascii="Symbol" w:hAnsi="Symbol" w:hint="default"/>
+      </w:rPr>
+    </w:lvl>
+    <w:lvl w:ilvl="7" w:tplc="040C0003" w:tentative="1">
+      <w:start w:val="1"/>
+      <w:numFmt w:val="bullet"/>
+      <w:lvlText w:val="o"/>
+      <w:lvlJc w:val="left"/>
+      <w:pPr>
+        <w:ind w:left="5760" w:hanging="360"/>
+      </w:pPr>
+      <w:rPr>
+        <w:rFonts w:ascii="Courier New" w:hAnsi="Courier New" w:cs="Courier New" w:hint="default"/>
+      </w:rPr>
+    </w:lvl>
+    <w:lvl w:ilvl="8" w:tplc="040C0005" w:tentative="1">
+      <w:start w:val="1"/>
+      <w:numFmt w:val="bullet"/>
+      <w:lvlText w:val=""/>
+      <w:lvlJc w:val="left"/>
+      <w:pPr>
+        <w:ind w:left="6480" w:hanging="360"/>
+      </w:pPr>
+      <w:rPr>
+        <w:rFonts w:ascii="Wingdings" w:hAnsi="Wingdings" w:hint="default"/>
+      </w:rPr>
+    </w:lvl>
+  </w:abstractNum>
+  <w:abstractNum w:abstractNumId="4" w15:restartNumberingAfterBreak="0">
+    <w:nsid w:val="2CF2044E"/>
+    <w:multiLevelType w:val="hybridMultilevel"/>
+    <w:tmpl w:val="208CE07A"/>
+    <w:lvl w:ilvl="0" w:tplc="040C0011">
+      <w:start w:val="1"/>
+      <w:numFmt w:val="decimal"/>
+      <w:lvlText w:val="%1)"/>
+      <w:lvlJc w:val="left"/>
+      <w:pPr>
+        <w:ind w:left="720" w:hanging="360"/>
+      </w:pPr>
+      <w:rPr>
+        <w:rFonts w:hint="default"/>
+      </w:rPr>
+    </w:lvl>
+    <w:lvl w:ilvl="1" w:tplc="040C0019" w:tentative="1">
+      <w:start w:val="1"/>
+      <w:numFmt w:val="lowerLetter"/>
+      <w:lvlText w:val="%2."/>
+      <w:lvlJc w:val="left"/>
+      <w:pPr>
+        <w:ind w:left="1440" w:hanging="360"/>
+      </w:pPr>
+    </w:lvl>
+    <w:lvl w:ilvl="2" w:tplc="040C001B" w:tentative="1">
+      <w:start w:val="1"/>
+      <w:numFmt w:val="lowerRoman"/>
+      <w:lvlText w:val="%3."/>
+      <w:lvlJc w:val="right"/>
+      <w:pPr>
+        <w:ind w:left="2160" w:hanging="180"/>
+      </w:pPr>
+    </w:lvl>
+    <w:lvl w:ilvl="3" w:tplc="040C000F" w:tentative="1">
+      <w:start w:val="1"/>
+      <w:numFmt w:val="decimal"/>
+      <w:lvlText w:val="%4."/>
+      <w:lvlJc w:val="left"/>
+      <w:pPr>
+        <w:ind w:left="2880" w:hanging="360"/>
+      </w:pPr>
+    </w:lvl>
+    <w:lvl w:ilvl="4" w:tplc="040C0019" w:tentative="1">
+      <w:start w:val="1"/>
+      <w:numFmt w:val="lowerLetter"/>
+      <w:lvlText w:val="%5."/>
+      <w:lvlJc w:val="left"/>
+      <w:pPr>
+        <w:ind w:left="3600" w:hanging="360"/>
+      </w:pPr>
+    </w:lvl>
+    <w:lvl w:ilvl="5" w:tplc="040C001B" w:tentative="1">
+      <w:start w:val="1"/>
+      <w:numFmt w:val="lowerRoman"/>
+      <w:lvlText w:val="%6."/>
+      <w:lvlJc w:val="right"/>
+      <w:pPr>
+        <w:ind w:left="4320" w:hanging="180"/>
+      </w:pPr>
+    </w:lvl>
+    <w:lvl w:ilvl="6" w:tplc="040C000F" w:tentative="1">
+      <w:start w:val="1"/>
+      <w:numFmt w:val="decimal"/>
+      <w:lvlText w:val="%7."/>
+      <w:lvlJc w:val="left"/>
+      <w:pPr>
+        <w:ind w:left="5040" w:hanging="360"/>
+      </w:pPr>
+    </w:lvl>
+    <w:lvl w:ilvl="7" w:tplc="040C0019" w:tentative="1">
+      <w:start w:val="1"/>
+      <w:numFmt w:val="lowerLetter"/>
+      <w:lvlText w:val="%8."/>
+      <w:lvlJc w:val="left"/>
+      <w:pPr>
+        <w:ind w:left="5760" w:hanging="360"/>
+      </w:pPr>
+    </w:lvl>
+    <w:lvl w:ilvl="8" w:tplc="040C001B" w:tentative="1">
+      <w:start w:val="1"/>
+      <w:numFmt w:val="lowerRoman"/>
+      <w:lvlText w:val="%9."/>
+      <w:lvlJc w:val="right"/>
+      <w:pPr>
+        <w:ind w:left="6480" w:hanging="180"/>
+      </w:pPr>
+    </w:lvl>
+  </w:abstractNum>
+  <w:abstractNum w:abstractNumId="5" w15:restartNumberingAfterBreak="0">
     <w:nsid w:val="2FA04460"/>
     <w:multiLevelType w:val="hybridMultilevel"/>
     <w:tmpl w:val="CE6A7294"/>
@@ -9148,7 +9508,7 @@
       </w:rPr>
     </w:lvl>
   </w:abstractNum>
-  <w:abstractNum w:abstractNumId="3" w15:restartNumberingAfterBreak="0">
+  <w:abstractNum w:abstractNumId="6" w15:restartNumberingAfterBreak="0">
     <w:nsid w:val="356E05C8"/>
     <w:multiLevelType w:val="hybridMultilevel"/>
     <w:tmpl w:val="0FFA5C66"/>
@@ -9261,7 +9621,7 @@
       </w:rPr>
     </w:lvl>
   </w:abstractNum>
-  <w:abstractNum w:abstractNumId="4" w15:restartNumberingAfterBreak="0">
+  <w:abstractNum w:abstractNumId="7" w15:restartNumberingAfterBreak="0">
     <w:nsid w:val="3AEF1F31"/>
     <w:multiLevelType w:val="multilevel"/>
     <w:tmpl w:val="0409001F"/>
@@ -9374,7 +9734,7 @@
       </w:pPr>
     </w:lvl>
   </w:abstractNum>
-  <w:abstractNum w:abstractNumId="5" w15:restartNumberingAfterBreak="0">
+  <w:abstractNum w:abstractNumId="8" w15:restartNumberingAfterBreak="0">
     <w:nsid w:val="3CC93020"/>
     <w:multiLevelType w:val="hybridMultilevel"/>
     <w:tmpl w:val="B1EC3836"/>
@@ -9487,7 +9847,7 @@
       </w:rPr>
     </w:lvl>
   </w:abstractNum>
-  <w:abstractNum w:abstractNumId="6" w15:restartNumberingAfterBreak="0">
+  <w:abstractNum w:abstractNumId="9" w15:restartNumberingAfterBreak="0">
     <w:nsid w:val="46B01BC7"/>
     <w:multiLevelType w:val="multilevel"/>
     <w:tmpl w:val="BA8042A4"/>
@@ -9627,7 +9987,7 @@
       </w:rPr>
     </w:lvl>
   </w:abstractNum>
-  <w:abstractNum w:abstractNumId="7" w15:restartNumberingAfterBreak="0">
+  <w:abstractNum w:abstractNumId="10" w15:restartNumberingAfterBreak="0">
     <w:nsid w:val="4E0E2F4E"/>
     <w:multiLevelType w:val="hybridMultilevel"/>
     <w:tmpl w:val="DAEC3700"/>
@@ -9740,7 +10100,7 @@
       </w:rPr>
     </w:lvl>
   </w:abstractNum>
-  <w:abstractNum w:abstractNumId="8" w15:restartNumberingAfterBreak="0">
+  <w:abstractNum w:abstractNumId="11" w15:restartNumberingAfterBreak="0">
     <w:nsid w:val="5F0803E3"/>
     <w:multiLevelType w:val="hybridMultilevel"/>
     <w:tmpl w:val="7F8A3102"/>
@@ -9853,7 +10213,7 @@
       </w:rPr>
     </w:lvl>
   </w:abstractNum>
-  <w:abstractNum w:abstractNumId="9" w15:restartNumberingAfterBreak="0">
+  <w:abstractNum w:abstractNumId="12" w15:restartNumberingAfterBreak="0">
     <w:nsid w:val="613E553A"/>
     <w:multiLevelType w:val="hybridMultilevel"/>
     <w:tmpl w:val="A1C8FA2C"/>
@@ -9966,7 +10326,7 @@
       </w:rPr>
     </w:lvl>
   </w:abstractNum>
-  <w:abstractNum w:abstractNumId="10" w15:restartNumberingAfterBreak="0">
+  <w:abstractNum w:abstractNumId="13" w15:restartNumberingAfterBreak="0">
     <w:nsid w:val="61AB374E"/>
     <w:multiLevelType w:val="hybridMultilevel"/>
     <w:tmpl w:val="E4E818B6"/>
@@ -10079,7 +10439,7 @@
       </w:rPr>
     </w:lvl>
   </w:abstractNum>
-  <w:abstractNum w:abstractNumId="11" w15:restartNumberingAfterBreak="0">
+  <w:abstractNum w:abstractNumId="14" w15:restartNumberingAfterBreak="0">
     <w:nsid w:val="6CFB270B"/>
     <w:multiLevelType w:val="hybridMultilevel"/>
     <w:tmpl w:val="33BC1BB6"/>
@@ -10192,7 +10552,7 @@
       </w:pPr>
     </w:lvl>
   </w:abstractNum>
-  <w:abstractNum w:abstractNumId="12" w15:restartNumberingAfterBreak="0">
+  <w:abstractNum w:abstractNumId="15" w15:restartNumberingAfterBreak="0">
     <w:nsid w:val="6E33727F"/>
     <w:multiLevelType w:val="multilevel"/>
     <w:tmpl w:val="D0060310"/>
@@ -10305,7 +10665,7 @@
       </w:pPr>
     </w:lvl>
   </w:abstractNum>
-  <w:abstractNum w:abstractNumId="13" w15:restartNumberingAfterBreak="0">
+  <w:abstractNum w:abstractNumId="16" w15:restartNumberingAfterBreak="0">
     <w:nsid w:val="6F600AC3"/>
     <w:multiLevelType w:val="hybridMultilevel"/>
     <w:tmpl w:val="FE74464C"/>
@@ -10418,7 +10778,7 @@
       </w:rPr>
     </w:lvl>
   </w:abstractNum>
-  <w:abstractNum w:abstractNumId="14" w15:restartNumberingAfterBreak="0">
+  <w:abstractNum w:abstractNumId="17" w15:restartNumberingAfterBreak="0">
     <w:nsid w:val="750A5D34"/>
     <w:multiLevelType w:val="hybridMultilevel"/>
     <w:tmpl w:val="CDAE275C"/>
@@ -10507,7 +10867,7 @@
       </w:pPr>
     </w:lvl>
   </w:abstractNum>
-  <w:abstractNum w:abstractNumId="15" w15:restartNumberingAfterBreak="0">
+  <w:abstractNum w:abstractNumId="18" w15:restartNumberingAfterBreak="0">
     <w:nsid w:val="76487EC5"/>
     <w:multiLevelType w:val="hybridMultilevel"/>
     <w:tmpl w:val="FD46070C"/>
@@ -10593,7 +10953,7 @@
       </w:pPr>
     </w:lvl>
   </w:abstractNum>
-  <w:abstractNum w:abstractNumId="16" w15:restartNumberingAfterBreak="0">
+  <w:abstractNum w:abstractNumId="19" w15:restartNumberingAfterBreak="0">
     <w:nsid w:val="76C124BF"/>
     <w:multiLevelType w:val="multilevel"/>
     <w:tmpl w:val="3BA47BA2"/>
@@ -10743,7 +11103,7 @@
       </w:rPr>
     </w:lvl>
   </w:abstractNum>
-  <w:abstractNum w:abstractNumId="17" w15:restartNumberingAfterBreak="0">
+  <w:abstractNum w:abstractNumId="20" w15:restartNumberingAfterBreak="0">
     <w:nsid w:val="7C3014AA"/>
     <w:multiLevelType w:val="singleLevel"/>
     <w:tmpl w:val="589829D8"/>
@@ -10764,7 +11124,7 @@
       </w:rPr>
     </w:lvl>
   </w:abstractNum>
-  <w:abstractNum w:abstractNumId="18" w15:restartNumberingAfterBreak="0">
+  <w:abstractNum w:abstractNumId="21" w15:restartNumberingAfterBreak="0">
     <w:nsid w:val="7E3519C6"/>
     <w:multiLevelType w:val="multilevel"/>
     <w:tmpl w:val="0409001F"/>
@@ -10878,79 +11238,88 @@
     </w:lvl>
   </w:abstractNum>
   <w:num w:numId="1">
+    <w:abstractNumId w:val="15"/>
+  </w:num>
+  <w:num w:numId="2">
+    <w:abstractNumId w:val="15"/>
+  </w:num>
+  <w:num w:numId="3">
+    <w:abstractNumId w:val="2"/>
+  </w:num>
+  <w:num w:numId="4">
+    <w:abstractNumId w:val="19"/>
+  </w:num>
+  <w:num w:numId="5">
+    <w:abstractNumId w:val="20"/>
+  </w:num>
+  <w:num w:numId="6">
+    <w:abstractNumId w:val="1"/>
+  </w:num>
+  <w:num w:numId="7">
+    <w:abstractNumId w:val="20"/>
+  </w:num>
+  <w:num w:numId="8">
+    <w:abstractNumId w:val="19"/>
+  </w:num>
+  <w:num w:numId="9">
+    <w:abstractNumId w:val="19"/>
+  </w:num>
+  <w:num w:numId="10">
+    <w:abstractNumId w:val="19"/>
+  </w:num>
+  <w:num w:numId="11">
+    <w:abstractNumId w:val="14"/>
+  </w:num>
+  <w:num w:numId="12">
+    <w:abstractNumId w:val="9"/>
+  </w:num>
+  <w:num w:numId="13">
+    <w:abstractNumId w:val="7"/>
+  </w:num>
+  <w:num w:numId="14">
+    <w:abstractNumId w:val="21"/>
+  </w:num>
+  <w:num w:numId="15">
+    <w:abstractNumId w:val="10"/>
+  </w:num>
+  <w:num w:numId="16">
+    <w:abstractNumId w:val="6"/>
+  </w:num>
+  <w:num w:numId="17">
+    <w:abstractNumId w:val="11"/>
+  </w:num>
+  <w:num w:numId="18">
+    <w:abstractNumId w:val="17"/>
+  </w:num>
+  <w:num w:numId="19">
+    <w:abstractNumId w:val="18"/>
+  </w:num>
+  <w:num w:numId="20">
+    <w:abstractNumId w:val="8"/>
+  </w:num>
+  <w:num w:numId="21">
+    <w:abstractNumId w:val="21"/>
+  </w:num>
+  <w:num w:numId="22">
+    <w:abstractNumId w:val="13"/>
+  </w:num>
+  <w:num w:numId="23">
+    <w:abstractNumId w:val="5"/>
+  </w:num>
+  <w:num w:numId="24">
     <w:abstractNumId w:val="12"/>
   </w:num>
-  <w:num w:numId="2">
-    <w:abstractNumId w:val="12"/>
-  </w:num>
-  <w:num w:numId="3">
-    <w:abstractNumId w:val="1"/>
-  </w:num>
-  <w:num w:numId="4">
+  <w:num w:numId="25">
     <w:abstractNumId w:val="16"/>
   </w:num>
-  <w:num w:numId="5">
-    <w:abstractNumId w:val="17"/>
+  <w:num w:numId="26">
+    <w:abstractNumId w:val="4"/>
   </w:num>
-  <w:num w:numId="6">
+  <w:num w:numId="27">
     <w:abstractNumId w:val="0"/>
   </w:num>
-  <w:num w:numId="7">
-    <w:abstractNumId w:val="17"/>
-  </w:num>
-  <w:num w:numId="8">
-    <w:abstractNumId w:val="16"/>
-  </w:num>
-  <w:num w:numId="9">
-    <w:abstractNumId w:val="16"/>
-  </w:num>
-  <w:num w:numId="10">
-    <w:abstractNumId w:val="16"/>
-  </w:num>
-  <w:num w:numId="11">
-    <w:abstractNumId w:val="11"/>
-  </w:num>
-  <w:num w:numId="12">
-    <w:abstractNumId w:val="6"/>
-  </w:num>
-  <w:num w:numId="13">
-    <w:abstractNumId w:val="4"/>
-  </w:num>
-  <w:num w:numId="14">
-    <w:abstractNumId w:val="18"/>
-  </w:num>
-  <w:num w:numId="15">
-    <w:abstractNumId w:val="7"/>
-  </w:num>
-  <w:num w:numId="16">
+  <w:num w:numId="28">
     <w:abstractNumId w:val="3"/>
-  </w:num>
-  <w:num w:numId="17">
-    <w:abstractNumId w:val="8"/>
-  </w:num>
-  <w:num w:numId="18">
-    <w:abstractNumId w:val="14"/>
-  </w:num>
-  <w:num w:numId="19">
-    <w:abstractNumId w:val="15"/>
-  </w:num>
-  <w:num w:numId="20">
-    <w:abstractNumId w:val="5"/>
-  </w:num>
-  <w:num w:numId="21">
-    <w:abstractNumId w:val="18"/>
-  </w:num>
-  <w:num w:numId="22">
-    <w:abstractNumId w:val="10"/>
-  </w:num>
-  <w:num w:numId="23">
-    <w:abstractNumId w:val="2"/>
-  </w:num>
-  <w:num w:numId="24">
-    <w:abstractNumId w:val="9"/>
-  </w:num>
-  <w:num w:numId="25">
-    <w:abstractNumId w:val="13"/>
   </w:num>
 </w:numbering>
 </file>
@@ -11784,573 +12153,6 @@
 </w:styles>
 </file>
 
-<file path=word/glossary/document.xml><?xml version="1.0" encoding="utf-8"?>
-<w:glossaryDocument xmlns:wpc="http://schemas.microsoft.com/office/word/2010/wordprocessingCanvas" xmlns:cx="http://schemas.microsoft.com/office/drawing/2014/chartex" xmlns:mc="http://schemas.openxmlformats.org/markup-compatibility/2006" xmlns:o="urn:schemas-microsoft-com:office:office" xmlns:r="http://schemas.openxmlformats.org/officeDocument/2006/relationships" xmlns:m="http://schemas.openxmlformats.org/officeDocument/2006/math" xmlns:v="urn:schemas-microsoft-com:vml" xmlns:wp14="http://schemas.microsoft.com/office/word/2010/wordprocessingDrawing" xmlns:wp="http://schemas.openxmlformats.org/drawingml/2006/wordprocessingDrawing" xmlns:w10="urn:schemas-microsoft-com:office:word" xmlns:w="http://schemas.openxmlformats.org/wordprocessingml/2006/main" xmlns:w14="http://schemas.microsoft.com/office/word/2010/wordml" xmlns:w15="http://schemas.microsoft.com/office/word/2012/wordml" xmlns:w16se="http://schemas.microsoft.com/office/word/2015/wordml/symex" xmlns:wpg="http://schemas.microsoft.com/office/word/2010/wordprocessingGroup" xmlns:wpi="http://schemas.microsoft.com/office/word/2010/wordprocessingInk" xmlns:wne="http://schemas.microsoft.com/office/word/2006/wordml" xmlns:wps="http://schemas.microsoft.com/office/word/2010/wordprocessingShape" mc:Ignorable="w14 w15 w16se wp14"/>
-</file>
-
-<file path=word/glossary/fontTable.xml><?xml version="1.0" encoding="utf-8"?>
-<w:fonts xmlns:mc="http://schemas.openxmlformats.org/markup-compatibility/2006" xmlns:r="http://schemas.openxmlformats.org/officeDocument/2006/relationships" xmlns:w="http://schemas.openxmlformats.org/wordprocessingml/2006/main" xmlns:w14="http://schemas.microsoft.com/office/word/2010/wordml" xmlns:w15="http://schemas.microsoft.com/office/word/2012/wordml" xmlns:w16se="http://schemas.microsoft.com/office/word/2015/wordml/symex" mc:Ignorable="w14 w15 w16se">
-  <w:font w:name="Times New Roman">
-    <w:panose1 w:val="02020603050405020304"/>
-    <w:charset w:val="00"/>
-    <w:family w:val="roman"/>
-    <w:pitch w:val="variable"/>
-    <w:sig w:usb0="E0002EFF" w:usb1="C000785B" w:usb2="00000009" w:usb3="00000000" w:csb0="000001FF" w:csb1="00000000"/>
-  </w:font>
-  <w:font w:name="Symbol">
-    <w:panose1 w:val="05050102010706020507"/>
-    <w:charset w:val="02"/>
-    <w:family w:val="roman"/>
-    <w:pitch w:val="variable"/>
-    <w:sig w:usb0="00000000" w:usb1="10000000" w:usb2="00000000" w:usb3="00000000" w:csb0="80000000" w:csb1="00000000"/>
-  </w:font>
-  <w:font w:name="Courier New">
-    <w:panose1 w:val="02070309020205020404"/>
-    <w:charset w:val="00"/>
-    <w:family w:val="modern"/>
-    <w:pitch w:val="fixed"/>
-    <w:sig w:usb0="E0002EFF" w:usb1="C0007843" w:usb2="00000009" w:usb3="00000000" w:csb0="000001FF" w:csb1="00000000"/>
-  </w:font>
-  <w:font w:name="Wingdings">
-    <w:panose1 w:val="05000000000000000000"/>
-    <w:charset w:val="02"/>
-    <w:family w:val="auto"/>
-    <w:pitch w:val="variable"/>
-    <w:sig w:usb0="00000000" w:usb1="10000000" w:usb2="00000000" w:usb3="00000000" w:csb0="80000000" w:csb1="00000000"/>
-  </w:font>
-  <w:font w:name="Calibri">
-    <w:panose1 w:val="020F0502020204030204"/>
-    <w:charset w:val="00"/>
-    <w:family w:val="swiss"/>
-    <w:pitch w:val="variable"/>
-    <w:sig w:usb0="E4002EFF" w:usb1="C000247B" w:usb2="00000009" w:usb3="00000000" w:csb0="000001FF" w:csb1="00000000"/>
-  </w:font>
-  <w:font w:name="Arial">
-    <w:panose1 w:val="020B0604020202020204"/>
-    <w:charset w:val="00"/>
-    <w:family w:val="swiss"/>
-    <w:pitch w:val="variable"/>
-    <w:sig w:usb0="E0002EFF" w:usb1="C000785B" w:usb2="00000009" w:usb3="00000000" w:csb0="000001FF" w:csb1="00000000"/>
-  </w:font>
-  <w:font w:name="Tahoma">
-    <w:panose1 w:val="020B0604030504040204"/>
-    <w:charset w:val="00"/>
-    <w:family w:val="swiss"/>
-    <w:pitch w:val="variable"/>
-    <w:sig w:usb0="E1002EFF" w:usb1="C000605B" w:usb2="00000029" w:usb3="00000000" w:csb0="000101FF" w:csb1="00000000"/>
-  </w:font>
-  <w:font w:name="DengXian">
-    <w:altName w:val="等线"/>
-    <w:panose1 w:val="02010600030101010101"/>
-    <w:charset w:val="86"/>
-    <w:family w:val="auto"/>
-    <w:pitch w:val="variable"/>
-    <w:sig w:usb0="A00002BF" w:usb1="38CF7CFA" w:usb2="00000016" w:usb3="00000000" w:csb0="0004000F" w:csb1="00000000"/>
-  </w:font>
-  <w:font w:name="Cambria Math">
-    <w:panose1 w:val="02040503050406030204"/>
-    <w:charset w:val="00"/>
-    <w:family w:val="roman"/>
-    <w:pitch w:val="variable"/>
-    <w:sig w:usb0="E00006FF" w:usb1="420024FF" w:usb2="02000000" w:usb3="00000000" w:csb0="0000019F" w:csb1="00000000"/>
-  </w:font>
-  <w:font w:name="DengXian Light">
-    <w:altName w:val="Microsoft YaHei"/>
-    <w:charset w:val="86"/>
-    <w:family w:val="auto"/>
-    <w:pitch w:val="variable"/>
-    <w:sig w:usb0="00000000" w:usb1="38CF7CFA" w:usb2="00000016" w:usb3="00000000" w:csb0="0004000F" w:csb1="00000000"/>
-  </w:font>
-  <w:font w:name="Calibri Light">
-    <w:panose1 w:val="020F0302020204030204"/>
-    <w:charset w:val="00"/>
-    <w:family w:val="swiss"/>
-    <w:pitch w:val="variable"/>
-    <w:sig w:usb0="E4002EFF" w:usb1="C000247B" w:usb2="00000009" w:usb3="00000000" w:csb0="000001FF" w:csb1="00000000"/>
-  </w:font>
-</w:fonts>
-</file>
-
-<file path=word/glossary/settings.xml><?xml version="1.0" encoding="utf-8"?>
-<w:settings xmlns:mc="http://schemas.openxmlformats.org/markup-compatibility/2006" xmlns:o="urn:schemas-microsoft-com:office:office" xmlns:r="http://schemas.openxmlformats.org/officeDocument/2006/relationships" xmlns:m="http://schemas.openxmlformats.org/officeDocument/2006/math" xmlns:v="urn:schemas-microsoft-com:vml" xmlns:w10="urn:schemas-microsoft-com:office:word" xmlns:w="http://schemas.openxmlformats.org/wordprocessingml/2006/main" xmlns:w14="http://schemas.microsoft.com/office/word/2010/wordml" xmlns:w15="http://schemas.microsoft.com/office/word/2012/wordml" xmlns:w16se="http://schemas.microsoft.com/office/word/2015/wordml/symex" xmlns:sl="http://schemas.openxmlformats.org/schemaLibrary/2006/main" mc:Ignorable="w14 w15 w16se">
-  <w:view w:val="normal"/>
-  <w:defaultTabStop w:val="708"/>
-  <w:hyphenationZone w:val="425"/>
-  <w:characterSpacingControl w:val="doNotCompress"/>
-  <w:compat>
-    <w:useFELayout/>
-    <w:compatSetting w:name="compatibilityMode" w:uri="http://schemas.microsoft.com/office/word" w:val="15"/>
-    <w:compatSetting w:name="overrideTableStyleFontSizeAndJustification" w:uri="http://schemas.microsoft.com/office/word" w:val="1"/>
-    <w:compatSetting w:name="enableOpenTypeFeatures" w:uri="http://schemas.microsoft.com/office/word" w:val="1"/>
-    <w:compatSetting w:name="doNotFlipMirrorIndents" w:uri="http://schemas.microsoft.com/office/word" w:val="1"/>
-    <w:compatSetting w:name="differentiateMultirowTableHeaders" w:uri="http://schemas.microsoft.com/office/word" w:val="1"/>
-  </w:compat>
-  <w:rsids>
-    <w:rsidRoot w:val="007E717F"/>
-    <w:rsid w:val="007E717F"/>
-  </w:rsids>
-  <m:mathPr>
-    <m:mathFont m:val="Cambria Math"/>
-    <m:brkBin m:val="before"/>
-    <m:brkBinSub m:val="--"/>
-    <m:smallFrac m:val="0"/>
-    <m:dispDef/>
-    <m:lMargin m:val="0"/>
-    <m:rMargin m:val="0"/>
-    <m:defJc m:val="centerGroup"/>
-    <m:wrapIndent m:val="1440"/>
-    <m:intLim m:val="subSup"/>
-    <m:naryLim m:val="undOvr"/>
-  </m:mathPr>
-  <w:themeFontLang w:val="fr-CA" w:eastAsia="zh-CN"/>
-  <w:clrSchemeMapping w:bg1="light1" w:t1="dark1" w:bg2="light2" w:t2="dark2" w:accent1="accent1" w:accent2="accent2" w:accent3="accent3" w:accent4="accent4" w:accent5="accent5" w:accent6="accent6" w:hyperlink="hyperlink" w:followedHyperlink="followedHyperlink"/>
-  <w:decimalSymbol w:val=","/>
-  <w:listSeparator w:val=";"/>
-  <w15:chartTrackingRefBased/>
-</w:settings>
-</file>
-
-<file path=word/glossary/styles.xml><?xml version="1.0" encoding="utf-8"?>
-<w:styles xmlns:mc="http://schemas.openxmlformats.org/markup-compatibility/2006" xmlns:r="http://schemas.openxmlformats.org/officeDocument/2006/relationships" xmlns:w="http://schemas.openxmlformats.org/wordprocessingml/2006/main" xmlns:w14="http://schemas.microsoft.com/office/word/2010/wordml" xmlns:w15="http://schemas.microsoft.com/office/word/2012/wordml" xmlns:w16se="http://schemas.microsoft.com/office/word/2015/wordml/symex" mc:Ignorable="w14 w15 w16se">
-  <w:docDefaults>
-    <w:rPrDefault>
-      <w:rPr>
-        <w:rFonts w:asciiTheme="minorHAnsi" w:eastAsiaTheme="minorEastAsia" w:hAnsiTheme="minorHAnsi" w:cstheme="minorBidi"/>
-        <w:sz w:val="22"/>
-        <w:szCs w:val="22"/>
-        <w:lang w:val="fr-CA" w:eastAsia="zh-CN" w:bidi="ar-SA"/>
-      </w:rPr>
-    </w:rPrDefault>
-    <w:pPrDefault>
-      <w:pPr>
-        <w:spacing w:after="160" w:line="259" w:lineRule="auto"/>
-      </w:pPr>
-    </w:pPrDefault>
-  </w:docDefaults>
-  <w:latentStyles w:defLockedState="0" w:defUIPriority="99" w:defSemiHidden="0" w:defUnhideWhenUsed="0" w:defQFormat="0" w:count="371">
-    <w:lsdException w:name="Normal" w:uiPriority="0" w:qFormat="1"/>
-    <w:lsdException w:name="heading 1" w:uiPriority="9" w:qFormat="1"/>
-    <w:lsdException w:name="heading 2" w:semiHidden="1" w:uiPriority="9" w:unhideWhenUsed="1" w:qFormat="1"/>
-    <w:lsdException w:name="heading 3" w:semiHidden="1" w:uiPriority="9" w:unhideWhenUsed="1" w:qFormat="1"/>
-    <w:lsdException w:name="heading 4" w:semiHidden="1" w:uiPriority="9" w:unhideWhenUsed="1" w:qFormat="1"/>
-    <w:lsdException w:name="heading 5" w:semiHidden="1" w:uiPriority="9" w:unhideWhenUsed="1" w:qFormat="1"/>
-    <w:lsdException w:name="heading 6" w:semiHidden="1" w:uiPriority="9" w:unhideWhenUsed="1" w:qFormat="1"/>
-    <w:lsdException w:name="heading 7" w:semiHidden="1" w:uiPriority="9" w:unhideWhenUsed="1" w:qFormat="1"/>
-    <w:lsdException w:name="heading 8" w:semiHidden="1" w:uiPriority="9" w:unhideWhenUsed="1" w:qFormat="1"/>
-    <w:lsdException w:name="heading 9" w:semiHidden="1" w:uiPriority="9" w:unhideWhenUsed="1" w:qFormat="1"/>
-    <w:lsdException w:name="index 1" w:semiHidden="1" w:unhideWhenUsed="1"/>
-    <w:lsdException w:name="index 2" w:semiHidden="1" w:unhideWhenUsed="1"/>
-    <w:lsdException w:name="index 3" w:semiHidden="1" w:unhideWhenUsed="1"/>
-    <w:lsdException w:name="index 4" w:semiHidden="1" w:unhideWhenUsed="1"/>
-    <w:lsdException w:name="index 5" w:semiHidden="1" w:unhideWhenUsed="1"/>
-    <w:lsdException w:name="index 6" w:semiHidden="1" w:unhideWhenUsed="1"/>
-    <w:lsdException w:name="index 7" w:semiHidden="1" w:unhideWhenUsed="1"/>
-    <w:lsdException w:name="index 8" w:semiHidden="1" w:unhideWhenUsed="1"/>
-    <w:lsdException w:name="index 9" w:semiHidden="1" w:unhideWhenUsed="1"/>
-    <w:lsdException w:name="toc 1" w:semiHidden="1" w:uiPriority="39" w:unhideWhenUsed="1"/>
-    <w:lsdException w:name="toc 2" w:semiHidden="1" w:uiPriority="39" w:unhideWhenUsed="1"/>
-    <w:lsdException w:name="toc 3" w:semiHidden="1" w:uiPriority="39" w:unhideWhenUsed="1"/>
-    <w:lsdException w:name="toc 4" w:semiHidden="1" w:uiPriority="39" w:unhideWhenUsed="1"/>
-    <w:lsdException w:name="toc 5" w:semiHidden="1" w:uiPriority="39" w:unhideWhenUsed="1"/>
-    <w:lsdException w:name="toc 6" w:semiHidden="1" w:uiPriority="39" w:unhideWhenUsed="1"/>
-    <w:lsdException w:name="toc 7" w:semiHidden="1" w:uiPriority="39" w:unhideWhenUsed="1"/>
-    <w:lsdException w:name="toc 8" w:semiHidden="1" w:uiPriority="39" w:unhideWhenUsed="1"/>
-    <w:lsdException w:name="toc 9" w:semiHidden="1" w:uiPriority="39" w:unhideWhenUsed="1"/>
-    <w:lsdException w:name="Normal Indent" w:semiHidden="1" w:unhideWhenUsed="1"/>
-    <w:lsdException w:name="footnote text" w:semiHidden="1" w:unhideWhenUsed="1"/>
-    <w:lsdException w:name="annotation text" w:semiHidden="1" w:unhideWhenUsed="1"/>
-    <w:lsdException w:name="header" w:semiHidden="1" w:unhideWhenUsed="1"/>
-    <w:lsdException w:name="footer" w:semiHidden="1" w:unhideWhenUsed="1"/>
-    <w:lsdException w:name="index heading" w:semiHidden="1" w:unhideWhenUsed="1"/>
-    <w:lsdException w:name="caption" w:semiHidden="1" w:uiPriority="35" w:unhideWhenUsed="1" w:qFormat="1"/>
-    <w:lsdException w:name="table of figures" w:semiHidden="1" w:unhideWhenUsed="1"/>
-    <w:lsdException w:name="envelope address" w:semiHidden="1" w:unhideWhenUsed="1"/>
-    <w:lsdException w:name="envelope return" w:semiHidden="1" w:unhideWhenUsed="1"/>
-    <w:lsdException w:name="footnote reference" w:semiHidden="1" w:unhideWhenUsed="1"/>
-    <w:lsdException w:name="annotation reference" w:semiHidden="1" w:unhideWhenUsed="1"/>
-    <w:lsdException w:name="line number" w:semiHidden="1" w:unhideWhenUsed="1"/>
-    <w:lsdException w:name="page number" w:semiHidden="1" w:unhideWhenUsed="1"/>
-    <w:lsdException w:name="endnote reference" w:semiHidden="1" w:unhideWhenUsed="1"/>
-    <w:lsdException w:name="endnote text" w:semiHidden="1" w:unhideWhenUsed="1"/>
-    <w:lsdException w:name="table of authorities" w:semiHidden="1" w:unhideWhenUsed="1"/>
-    <w:lsdException w:name="macro" w:semiHidden="1" w:unhideWhenUsed="1"/>
-    <w:lsdException w:name="toa heading" w:semiHidden="1" w:unhideWhenUsed="1"/>
-    <w:lsdException w:name="List" w:semiHidden="1" w:unhideWhenUsed="1"/>
-    <w:lsdException w:name="List Bullet" w:semiHidden="1" w:unhideWhenUsed="1"/>
-    <w:lsdException w:name="List Number" w:semiHidden="1" w:unhideWhenUsed="1"/>
-    <w:lsdException w:name="List 2" w:semiHidden="1" w:unhideWhenUsed="1"/>
-    <w:lsdException w:name="List 3" w:semiHidden="1" w:unhideWhenUsed="1"/>
-    <w:lsdException w:name="List 4" w:semiHidden="1" w:unhideWhenUsed="1"/>
-    <w:lsdException w:name="List 5" w:semiHidden="1" w:unhideWhenUsed="1"/>
-    <w:lsdException w:name="List Bullet 2" w:semiHidden="1" w:unhideWhenUsed="1"/>
-    <w:lsdException w:name="List Bullet 3" w:semiHidden="1" w:unhideWhenUsed="1"/>
-    <w:lsdException w:name="List Bullet 4" w:semiHidden="1" w:unhideWhenUsed="1"/>
-    <w:lsdException w:name="List Bullet 5" w:semiHidden="1" w:unhideWhenUsed="1"/>
-    <w:lsdException w:name="List Number 2" w:semiHidden="1" w:unhideWhenUsed="1"/>
-    <w:lsdException w:name="List Number 3" w:semiHidden="1" w:unhideWhenUsed="1"/>
-    <w:lsdException w:name="List Number 4" w:semiHidden="1" w:unhideWhenUsed="1"/>
-    <w:lsdException w:name="List Number 5" w:semiHidden="1" w:unhideWhenUsed="1"/>
-    <w:lsdException w:name="Title" w:uiPriority="10" w:qFormat="1"/>
-    <w:lsdException w:name="Closing" w:semiHidden="1" w:unhideWhenUsed="1"/>
-    <w:lsdException w:name="Signature" w:semiHidden="1" w:unhideWhenUsed="1"/>
-    <w:lsdException w:name="Default Paragraph Font" w:semiHidden="1" w:uiPriority="1" w:unhideWhenUsed="1"/>
-    <w:lsdException w:name="Body Text" w:semiHidden="1" w:unhideWhenUsed="1"/>
-    <w:lsdException w:name="Body Text Indent" w:semiHidden="1" w:unhideWhenUsed="1"/>
-    <w:lsdException w:name="List Continue" w:semiHidden="1" w:unhideWhenUsed="1"/>
-    <w:lsdException w:name="List Continue 2" w:semiHidden="1" w:unhideWhenUsed="1"/>
-    <w:lsdException w:name="List Continue 3" w:semiHidden="1" w:unhideWhenUsed="1"/>
-    <w:lsdException w:name="List Continue 4" w:semiHidden="1" w:unhideWhenUsed="1"/>
-    <w:lsdException w:name="List Continue 5" w:semiHidden="1" w:unhideWhenUsed="1"/>
-    <w:lsdException w:name="Message Header" w:semiHidden="1" w:unhideWhenUsed="1"/>
-    <w:lsdException w:name="Subtitle" w:uiPriority="11" w:qFormat="1"/>
-    <w:lsdException w:name="Salutation" w:semiHidden="1" w:unhideWhenUsed="1"/>
-    <w:lsdException w:name="Date" w:semiHidden="1" w:unhideWhenUsed="1"/>
-    <w:lsdException w:name="Body Text First Indent" w:semiHidden="1" w:unhideWhenUsed="1"/>
-    <w:lsdException w:name="Body Text First Indent 2" w:semiHidden="1" w:unhideWhenUsed="1"/>
-    <w:lsdException w:name="Note Heading" w:semiHidden="1" w:unhideWhenUsed="1"/>
-    <w:lsdException w:name="Body Text 2" w:semiHidden="1" w:unhideWhenUsed="1"/>
-    <w:lsdException w:name="Body Text 3" w:semiHidden="1" w:unhideWhenUsed="1"/>
-    <w:lsdException w:name="Body Text Indent 2" w:semiHidden="1" w:unhideWhenUsed="1"/>
-    <w:lsdException w:name="Body Text Indent 3" w:semiHidden="1" w:unhideWhenUsed="1"/>
-    <w:lsdException w:name="Block Text" w:semiHidden="1" w:unhideWhenUsed="1"/>
-    <w:lsdException w:name="Hyperlink" w:semiHidden="1" w:unhideWhenUsed="1"/>
-    <w:lsdException w:name="FollowedHyperlink" w:semiHidden="1" w:unhideWhenUsed="1"/>
-    <w:lsdException w:name="Strong" w:uiPriority="22" w:qFormat="1"/>
-    <w:lsdException w:name="Emphasis" w:uiPriority="20" w:qFormat="1"/>
-    <w:lsdException w:name="Document Map" w:semiHidden="1" w:unhideWhenUsed="1"/>
-    <w:lsdException w:name="Plain Text" w:semiHidden="1" w:unhideWhenUsed="1"/>
-    <w:lsdException w:name="E-mail Signature" w:semiHidden="1" w:unhideWhenUsed="1"/>
-    <w:lsdException w:name="HTML Top of Form" w:semiHidden="1" w:unhideWhenUsed="1"/>
-    <w:lsdException w:name="HTML Bottom of Form" w:semiHidden="1" w:unhideWhenUsed="1"/>
-    <w:lsdException w:name="Normal (Web)" w:semiHidden="1" w:unhideWhenUsed="1"/>
-    <w:lsdException w:name="HTML Acronym" w:semiHidden="1" w:unhideWhenUsed="1"/>
-    <w:lsdException w:name="HTML Address" w:semiHidden="1" w:unhideWhenUsed="1"/>
-    <w:lsdException w:name="HTML Cite" w:semiHidden="1" w:unhideWhenUsed="1"/>
-    <w:lsdException w:name="HTML Code" w:semiHidden="1" w:unhideWhenUsed="1"/>
-    <w:lsdException w:name="HTML Definition" w:semiHidden="1" w:unhideWhenUsed="1"/>
-    <w:lsdException w:name="HTML Keyboard" w:semiHidden="1" w:unhideWhenUsed="1"/>
-    <w:lsdException w:name="HTML Preformatted" w:semiHidden="1" w:unhideWhenUsed="1"/>
-    <w:lsdException w:name="HTML Sample" w:semiHidden="1" w:unhideWhenUsed="1"/>
-    <w:lsdException w:name="HTML Typewriter" w:semiHidden="1" w:unhideWhenUsed="1"/>
-    <w:lsdException w:name="HTML Variable" w:semiHidden="1" w:unhideWhenUsed="1"/>
-    <w:lsdException w:name="Normal Table" w:semiHidden="1" w:unhideWhenUsed="1"/>
-    <w:lsdException w:name="annotation subject" w:semiHidden="1" w:unhideWhenUsed="1"/>
-    <w:lsdException w:name="No List" w:semiHidden="1" w:unhideWhenUsed="1"/>
-    <w:lsdException w:name="Outline List 1" w:semiHidden="1" w:unhideWhenUsed="1"/>
-    <w:lsdException w:name="Outline List 2" w:semiHidden="1" w:unhideWhenUsed="1"/>
-    <w:lsdException w:name="Outline List 3" w:semiHidden="1" w:unhideWhenUsed="1"/>
-    <w:lsdException w:name="Table Simple 1" w:semiHidden="1" w:unhideWhenUsed="1"/>
-    <w:lsdException w:name="Table Simple 2" w:semiHidden="1" w:unhideWhenUsed="1"/>
-    <w:lsdException w:name="Table Simple 3" w:semiHidden="1" w:unhideWhenUsed="1"/>
-    <w:lsdException w:name="Table Classic 1" w:semiHidden="1" w:unhideWhenUsed="1"/>
-    <w:lsdException w:name="Table Classic 2" w:semiHidden="1" w:unhideWhenUsed="1"/>
-    <w:lsdException w:name="Table Classic 3" w:semiHidden="1" w:unhideWhenUsed="1"/>
-    <w:lsdException w:name="Table Classic 4" w:semiHidden="1" w:unhideWhenUsed="1"/>
-    <w:lsdException w:name="Table Colorful 1" w:semiHidden="1" w:unhideWhenUsed="1"/>
-    <w:lsdException w:name="Table Colorful 2" w:semiHidden="1" w:unhideWhenUsed="1"/>
-    <w:lsdException w:name="Table Colorful 3" w:semiHidden="1" w:unhideWhenUsed="1"/>
-    <w:lsdException w:name="Table Columns 1" w:semiHidden="1" w:unhideWhenUsed="1"/>
-    <w:lsdException w:name="Table Columns 2" w:semiHidden="1" w:unhideWhenUsed="1"/>
-    <w:lsdException w:name="Table Columns 3" w:semiHidden="1" w:unhideWhenUsed="1"/>
-    <w:lsdException w:name="Table Columns 4" w:semiHidden="1" w:unhideWhenUsed="1"/>
-    <w:lsdException w:name="Table Columns 5" w:semiHidden="1" w:unhideWhenUsed="1"/>
-    <w:lsdException w:name="Table Grid 1" w:semiHidden="1" w:unhideWhenUsed="1"/>
-    <w:lsdException w:name="Table Grid 2" w:semiHidden="1" w:unhideWhenUsed="1"/>
-    <w:lsdException w:name="Table Grid 3" w:semiHidden="1" w:unhideWhenUsed="1"/>
-    <w:lsdException w:name="Table Grid 4" w:semiHidden="1" w:unhideWhenUsed="1"/>
-    <w:lsdException w:name="Table Grid 5" w:semiHidden="1" w:unhideWhenUsed="1"/>
-    <w:lsdException w:name="Table Grid 6" w:semiHidden="1" w:unhideWhenUsed="1"/>
-    <w:lsdException w:name="Table Grid 7" w:semiHidden="1" w:unhideWhenUsed="1"/>
-    <w:lsdException w:name="Table Grid 8" w:semiHidden="1" w:unhideWhenUsed="1"/>
-    <w:lsdException w:name="Table List 1" w:semiHidden="1" w:unhideWhenUsed="1"/>
-    <w:lsdException w:name="Table List 2" w:semiHidden="1" w:unhideWhenUsed="1"/>
-    <w:lsdException w:name="Table List 3" w:semiHidden="1" w:unhideWhenUsed="1"/>
-    <w:lsdException w:name="Table List 4" w:semiHidden="1" w:unhideWhenUsed="1"/>
-    <w:lsdException w:name="Table List 5" w:semiHidden="1" w:unhideWhenUsed="1"/>
-    <w:lsdException w:name="Table List 6" w:semiHidden="1" w:unhideWhenUsed="1"/>
-    <w:lsdException w:name="Table List 7" w:semiHidden="1" w:unhideWhenUsed="1"/>
-    <w:lsdException w:name="Table List 8" w:semiHidden="1" w:unhideWhenUsed="1"/>
-    <w:lsdException w:name="Table 3D effects 1" w:semiHidden="1" w:unhideWhenUsed="1"/>
-    <w:lsdException w:name="Table 3D effects 2" w:semiHidden="1" w:unhideWhenUsed="1"/>
-    <w:lsdException w:name="Table 3D effects 3" w:semiHidden="1" w:unhideWhenUsed="1"/>
-    <w:lsdException w:name="Table Contemporary" w:semiHidden="1" w:unhideWhenUsed="1"/>
-    <w:lsdException w:name="Table Elegant" w:semiHidden="1" w:unhideWhenUsed="1"/>
-    <w:lsdException w:name="Table Professional" w:semiHidden="1" w:unhideWhenUsed="1"/>
-    <w:lsdException w:name="Table Subtle 1" w:semiHidden="1" w:unhideWhenUsed="1"/>
-    <w:lsdException w:name="Table Subtle 2" w:semiHidden="1" w:unhideWhenUsed="1"/>
-    <w:lsdException w:name="Table Web 1" w:semiHidden="1" w:unhideWhenUsed="1"/>
-    <w:lsdException w:name="Table Web 2" w:semiHidden="1" w:unhideWhenUsed="1"/>
-    <w:lsdException w:name="Table Web 3" w:semiHidden="1" w:unhideWhenUsed="1"/>
-    <w:lsdException w:name="Balloon Text" w:semiHidden="1" w:unhideWhenUsed="1"/>
-    <w:lsdException w:name="Table Grid" w:uiPriority="39"/>
-    <w:lsdException w:name="Table Theme" w:semiHidden="1" w:unhideWhenUsed="1"/>
-    <w:lsdException w:name="Placeholder Text" w:semiHidden="1"/>
-    <w:lsdException w:name="No Spacing" w:uiPriority="1" w:qFormat="1"/>
-    <w:lsdException w:name="Light Shading" w:uiPriority="60"/>
-    <w:lsdException w:name="Light List" w:uiPriority="61"/>
-    <w:lsdException w:name="Light Grid" w:uiPriority="62"/>
-    <w:lsdException w:name="Medium Shading 1" w:uiPriority="63"/>
-    <w:lsdException w:name="Medium Shading 2" w:uiPriority="64"/>
-    <w:lsdException w:name="Medium List 1" w:uiPriority="65"/>
-    <w:lsdException w:name="Medium List 2" w:uiPriority="66"/>
-    <w:lsdException w:name="Medium Grid 1" w:uiPriority="67"/>
-    <w:lsdException w:name="Medium Grid 2" w:uiPriority="68"/>
-    <w:lsdException w:name="Medium Grid 3" w:uiPriority="69"/>
-    <w:lsdException w:name="Dark List" w:uiPriority="70"/>
-    <w:lsdException w:name="Colorful Shading" w:uiPriority="71"/>
-    <w:lsdException w:name="Colorful List" w:uiPriority="72"/>
-    <w:lsdException w:name="Colorful Grid" w:uiPriority="73"/>
-    <w:lsdException w:name="Light Shading Accent 1" w:uiPriority="60"/>
-    <w:lsdException w:name="Light List Accent 1" w:uiPriority="61"/>
-    <w:lsdException w:name="Light Grid Accent 1" w:uiPriority="62"/>
-    <w:lsdException w:name="Medium Shading 1 Accent 1" w:uiPriority="63"/>
-    <w:lsdException w:name="Medium Shading 2 Accent 1" w:uiPriority="64"/>
-    <w:lsdException w:name="Medium List 1 Accent 1" w:uiPriority="65"/>
-    <w:lsdException w:name="Revision" w:semiHidden="1"/>
-    <w:lsdException w:name="List Paragraph" w:uiPriority="34" w:qFormat="1"/>
-    <w:lsdException w:name="Quote" w:uiPriority="29" w:qFormat="1"/>
-    <w:lsdException w:name="Intense Quote" w:uiPriority="30" w:qFormat="1"/>
-    <w:lsdException w:name="Medium List 2 Accent 1" w:uiPriority="66"/>
-    <w:lsdException w:name="Medium Grid 1 Accent 1" w:uiPriority="67"/>
-    <w:lsdException w:name="Medium Grid 2 Accent 1" w:uiPriority="68"/>
-    <w:lsdException w:name="Medium Grid 3 Accent 1" w:uiPriority="69"/>
-    <w:lsdException w:name="Dark List Accent 1" w:uiPriority="70"/>
-    <w:lsdException w:name="Colorful Shading Accent 1" w:uiPriority="71"/>
-    <w:lsdException w:name="Colorful List Accent 1" w:uiPriority="72"/>
-    <w:lsdException w:name="Colorful Grid Accent 1" w:uiPriority="73"/>
-    <w:lsdException w:name="Light Shading Accent 2" w:uiPriority="60"/>
-    <w:lsdException w:name="Light List Accent 2" w:uiPriority="61"/>
-    <w:lsdException w:name="Light Grid Accent 2" w:uiPriority="62"/>
-    <w:lsdException w:name="Medium Shading 1 Accent 2" w:uiPriority="63"/>
-    <w:lsdException w:name="Medium Shading 2 Accent 2" w:uiPriority="64"/>
-    <w:lsdException w:name="Medium List 1 Accent 2" w:uiPriority="65"/>
-    <w:lsdException w:name="Medium List 2 Accent 2" w:uiPriority="66"/>
-    <w:lsdException w:name="Medium Grid 1 Accent 2" w:uiPriority="67"/>
-    <w:lsdException w:name="Medium Grid 2 Accent 2" w:uiPriority="68"/>
-    <w:lsdException w:name="Medium Grid 3 Accent 2" w:uiPriority="69"/>
-    <w:lsdException w:name="Dark List Accent 2" w:uiPriority="70"/>
-    <w:lsdException w:name="Colorful Shading Accent 2" w:uiPriority="71"/>
-    <w:lsdException w:name="Colorful List Accent 2" w:uiPriority="72"/>
-    <w:lsdException w:name="Colorful Grid Accent 2" w:uiPriority="73"/>
-    <w:lsdException w:name="Light Shading Accent 3" w:uiPriority="60"/>
-    <w:lsdException w:name="Light List Accent 3" w:uiPriority="61"/>
-    <w:lsdException w:name="Light Grid Accent 3" w:uiPriority="62"/>
-    <w:lsdException w:name="Medium Shading 1 Accent 3" w:uiPriority="63"/>
-    <w:lsdException w:name="Medium Shading 2 Accent 3" w:uiPriority="64"/>
-    <w:lsdException w:name="Medium List 1 Accent 3" w:uiPriority="65"/>
-    <w:lsdException w:name="Medium List 2 Accent 3" w:uiPriority="66"/>
-    <w:lsdException w:name="Medium Grid 1 Accent 3" w:uiPriority="67"/>
-    <w:lsdException w:name="Medium Grid 2 Accent 3" w:uiPriority="68"/>
-    <w:lsdException w:name="Medium Grid 3 Accent 3" w:uiPriority="69"/>
-    <w:lsdException w:name="Dark List Accent 3" w:uiPriority="70"/>
-    <w:lsdException w:name="Colorful Shading Accent 3" w:uiPriority="71"/>
-    <w:lsdException w:name="Colorful List Accent 3" w:uiPriority="72"/>
-    <w:lsdException w:name="Colorful Grid Accent 3" w:uiPriority="73"/>
-    <w:lsdException w:name="Light Shading Accent 4" w:uiPriority="60"/>
-    <w:lsdException w:name="Light List Accent 4" w:uiPriority="61"/>
-    <w:lsdException w:name="Light Grid Accent 4" w:uiPriority="62"/>
-    <w:lsdException w:name="Medium Shading 1 Accent 4" w:uiPriority="63"/>
-    <w:lsdException w:name="Medium Shading 2 Accent 4" w:uiPriority="64"/>
-    <w:lsdException w:name="Medium List 1 Accent 4" w:uiPriority="65"/>
-    <w:lsdException w:name="Medium List 2 Accent 4" w:uiPriority="66"/>
-    <w:lsdException w:name="Medium Grid 1 Accent 4" w:uiPriority="67"/>
-    <w:lsdException w:name="Medium Grid 2 Accent 4" w:uiPriority="68"/>
-    <w:lsdException w:name="Medium Grid 3 Accent 4" w:uiPriority="69"/>
-    <w:lsdException w:name="Dark List Accent 4" w:uiPriority="70"/>
-    <w:lsdException w:name="Colorful Shading Accent 4" w:uiPriority="71"/>
-    <w:lsdException w:name="Colorful List Accent 4" w:uiPriority="72"/>
-    <w:lsdException w:name="Colorful Grid Accent 4" w:uiPriority="73"/>
-    <w:lsdException w:name="Light Shading Accent 5" w:uiPriority="60"/>
-    <w:lsdException w:name="Light List Accent 5" w:uiPriority="61"/>
-    <w:lsdException w:name="Light Grid Accent 5" w:uiPriority="62"/>
-    <w:lsdException w:name="Medium Shading 1 Accent 5" w:uiPriority="63"/>
-    <w:lsdException w:name="Medium Shading 2 Accent 5" w:uiPriority="64"/>
-    <w:lsdException w:name="Medium List 1 Accent 5" w:uiPriority="65"/>
-    <w:lsdException w:name="Medium List 2 Accent 5" w:uiPriority="66"/>
-    <w:lsdException w:name="Medium Grid 1 Accent 5" w:uiPriority="67"/>
-    <w:lsdException w:name="Medium Grid 2 Accent 5" w:uiPriority="68"/>
-    <w:lsdException w:name="Medium Grid 3 Accent 5" w:uiPriority="69"/>
-    <w:lsdException w:name="Dark List Accent 5" w:uiPriority="70"/>
-    <w:lsdException w:name="Colorful Shading Accent 5" w:uiPriority="71"/>
-    <w:lsdException w:name="Colorful List Accent 5" w:uiPriority="72"/>
-    <w:lsdException w:name="Colorful Grid Accent 5" w:uiPriority="73"/>
-    <w:lsdException w:name="Light Shading Accent 6" w:uiPriority="60"/>
-    <w:lsdException w:name="Light List Accent 6" w:uiPriority="61"/>
-    <w:lsdException w:name="Light Grid Accent 6" w:uiPriority="62"/>
-    <w:lsdException w:name="Medium Shading 1 Accent 6" w:uiPriority="63"/>
-    <w:lsdException w:name="Medium Shading 2 Accent 6" w:uiPriority="64"/>
-    <w:lsdException w:name="Medium List 1 Accent 6" w:uiPriority="65"/>
-    <w:lsdException w:name="Medium List 2 Accent 6" w:uiPriority="66"/>
-    <w:lsdException w:name="Medium Grid 1 Accent 6" w:uiPriority="67"/>
-    <w:lsdException w:name="Medium Grid 2 Accent 6" w:uiPriority="68"/>
-    <w:lsdException w:name="Medium Grid 3 Accent 6" w:uiPriority="69"/>
-    <w:lsdException w:name="Dark List Accent 6" w:uiPriority="70"/>
-    <w:lsdException w:name="Colorful Shading Accent 6" w:uiPriority="71"/>
-    <w:lsdException w:name="Colorful List Accent 6" w:uiPriority="72"/>
-    <w:lsdException w:name="Colorful Grid Accent 6" w:uiPriority="73"/>
-    <w:lsdException w:name="Subtle Emphasis" w:uiPriority="19" w:qFormat="1"/>
-    <w:lsdException w:name="Intense Emphasis" w:uiPriority="21" w:qFormat="1"/>
-    <w:lsdException w:name="Subtle Reference" w:uiPriority="31" w:qFormat="1"/>
-    <w:lsdException w:name="Intense Reference" w:uiPriority="32" w:qFormat="1"/>
-    <w:lsdException w:name="Book Title" w:uiPriority="33" w:qFormat="1"/>
-    <w:lsdException w:name="Bibliography" w:semiHidden="1" w:uiPriority="37" w:unhideWhenUsed="1"/>
-    <w:lsdException w:name="TOC Heading" w:semiHidden="1" w:uiPriority="39" w:unhideWhenUsed="1" w:qFormat="1"/>
-    <w:lsdException w:name="Plain Table 1" w:uiPriority="41"/>
-    <w:lsdException w:name="Plain Table 2" w:uiPriority="42"/>
-    <w:lsdException w:name="Plain Table 3" w:uiPriority="43"/>
-    <w:lsdException w:name="Plain Table 4" w:uiPriority="44"/>
-    <w:lsdException w:name="Plain Table 5" w:uiPriority="45"/>
-    <w:lsdException w:name="Grid Table Light" w:uiPriority="40"/>
-    <w:lsdException w:name="Grid Table 1 Light" w:uiPriority="46"/>
-    <w:lsdException w:name="Grid Table 2" w:uiPriority="47"/>
-    <w:lsdException w:name="Grid Table 3" w:uiPriority="48"/>
-    <w:lsdException w:name="Grid Table 4" w:uiPriority="49"/>
-    <w:lsdException w:name="Grid Table 5 Dark" w:uiPriority="50"/>
-    <w:lsdException w:name="Grid Table 6 Colorful" w:uiPriority="51"/>
-    <w:lsdException w:name="Grid Table 7 Colorful" w:uiPriority="52"/>
-    <w:lsdException w:name="Grid Table 1 Light Accent 1" w:uiPriority="46"/>
-    <w:lsdException w:name="Grid Table 2 Accent 1" w:uiPriority="47"/>
-    <w:lsdException w:name="Grid Table 3 Accent 1" w:uiPriority="48"/>
-    <w:lsdException w:name="Grid Table 4 Accent 1" w:uiPriority="49"/>
-    <w:lsdException w:name="Grid Table 5 Dark Accent 1" w:uiPriority="50"/>
-    <w:lsdException w:name="Grid Table 6 Colorful Accent 1" w:uiPriority="51"/>
-    <w:lsdException w:name="Grid Table 7 Colorful Accent 1" w:uiPriority="52"/>
-    <w:lsdException w:name="Grid Table 1 Light Accent 2" w:uiPriority="46"/>
-    <w:lsdException w:name="Grid Table 2 Accent 2" w:uiPriority="47"/>
-    <w:lsdException w:name="Grid Table 3 Accent 2" w:uiPriority="48"/>
-    <w:lsdException w:name="Grid Table 4 Accent 2" w:uiPriority="49"/>
-    <w:lsdException w:name="Grid Table 5 Dark Accent 2" w:uiPriority="50"/>
-    <w:lsdException w:name="Grid Table 6 Colorful Accent 2" w:uiPriority="51"/>
-    <w:lsdException w:name="Grid Table 7 Colorful Accent 2" w:uiPriority="52"/>
-    <w:lsdException w:name="Grid Table 1 Light Accent 3" w:uiPriority="46"/>
-    <w:lsdException w:name="Grid Table 2 Accent 3" w:uiPriority="47"/>
-    <w:lsdException w:name="Grid Table 3 Accent 3" w:uiPriority="48"/>
-    <w:lsdException w:name="Grid Table 4 Accent 3" w:uiPriority="49"/>
-    <w:lsdException w:name="Grid Table 5 Dark Accent 3" w:uiPriority="50"/>
-    <w:lsdException w:name="Grid Table 6 Colorful Accent 3" w:uiPriority="51"/>
-    <w:lsdException w:name="Grid Table 7 Colorful Accent 3" w:uiPriority="52"/>
-    <w:lsdException w:name="Grid Table 1 Light Accent 4" w:uiPriority="46"/>
-    <w:lsdException w:name="Grid Table 2 Accent 4" w:uiPriority="47"/>
-    <w:lsdException w:name="Grid Table 3 Accent 4" w:uiPriority="48"/>
-    <w:lsdException w:name="Grid Table 4 Accent 4" w:uiPriority="49"/>
-    <w:lsdException w:name="Grid Table 5 Dark Accent 4" w:uiPriority="50"/>
-    <w:lsdException w:name="Grid Table 6 Colorful Accent 4" w:uiPriority="51"/>
-    <w:lsdException w:name="Grid Table 7 Colorful Accent 4" w:uiPriority="52"/>
-    <w:lsdException w:name="Grid Table 1 Light Accent 5" w:uiPriority="46"/>
-    <w:lsdException w:name="Grid Table 2 Accent 5" w:uiPriority="47"/>
-    <w:lsdException w:name="Grid Table 3 Accent 5" w:uiPriority="48"/>
-    <w:lsdException w:name="Grid Table 4 Accent 5" w:uiPriority="49"/>
-    <w:lsdException w:name="Grid Table 5 Dark Accent 5" w:uiPriority="50"/>
-    <w:lsdException w:name="Grid Table 6 Colorful Accent 5" w:uiPriority="51"/>
-    <w:lsdException w:name="Grid Table 7 Colorful Accent 5" w:uiPriority="52"/>
-    <w:lsdException w:name="Grid Table 1 Light Accent 6" w:uiPriority="46"/>
-    <w:lsdException w:name="Grid Table 2 Accent 6" w:uiPriority="47"/>
-    <w:lsdException w:name="Grid Table 3 Accent 6" w:uiPriority="48"/>
-    <w:lsdException w:name="Grid Table 4 Accent 6" w:uiPriority="49"/>
-    <w:lsdException w:name="Grid Table 5 Dark Accent 6" w:uiPriority="50"/>
-    <w:lsdException w:name="Grid Table 6 Colorful Accent 6" w:uiPriority="51"/>
-    <w:lsdException w:name="Grid Table 7 Colorful Accent 6" w:uiPriority="52"/>
-    <w:lsdException w:name="List Table 1 Light" w:uiPriority="46"/>
-    <w:lsdException w:name="List Table 2" w:uiPriority="47"/>
-    <w:lsdException w:name="List Table 3" w:uiPriority="48"/>
-    <w:lsdException w:name="List Table 4" w:uiPriority="49"/>
-    <w:lsdException w:name="List Table 5 Dark" w:uiPriority="50"/>
-    <w:lsdException w:name="List Table 6 Colorful" w:uiPriority="51"/>
-    <w:lsdException w:name="List Table 7 Colorful" w:uiPriority="52"/>
-    <w:lsdException w:name="List Table 1 Light Accent 1" w:uiPriority="46"/>
-    <w:lsdException w:name="List Table 2 Accent 1" w:uiPriority="47"/>
-    <w:lsdException w:name="List Table 3 Accent 1" w:uiPriority="48"/>
-    <w:lsdException w:name="List Table 4 Accent 1" w:uiPriority="49"/>
-    <w:lsdException w:name="List Table 5 Dark Accent 1" w:uiPriority="50"/>
-    <w:lsdException w:name="List Table 6 Colorful Accent 1" w:uiPriority="51"/>
-    <w:lsdException w:name="List Table 7 Colorful Accent 1" w:uiPriority="52"/>
-    <w:lsdException w:name="List Table 1 Light Accent 2" w:uiPriority="46"/>
-    <w:lsdException w:name="List Table 2 Accent 2" w:uiPriority="47"/>
-    <w:lsdException w:name="List Table 3 Accent 2" w:uiPriority="48"/>
-    <w:lsdException w:name="List Table 4 Accent 2" w:uiPriority="49"/>
-    <w:lsdException w:name="List Table 5 Dark Accent 2" w:uiPriority="50"/>
-    <w:lsdException w:name="List Table 6 Colorful Accent 2" w:uiPriority="51"/>
-    <w:lsdException w:name="List Table 7 Colorful Accent 2" w:uiPriority="52"/>
-    <w:lsdException w:name="List Table 1 Light Accent 3" w:uiPriority="46"/>
-    <w:lsdException w:name="List Table 2 Accent 3" w:uiPriority="47"/>
-    <w:lsdException w:name="List Table 3 Accent 3" w:uiPriority="48"/>
-    <w:lsdException w:name="List Table 4 Accent 3" w:uiPriority="49"/>
-    <w:lsdException w:name="List Table 5 Dark Accent 3" w:uiPriority="50"/>
-    <w:lsdException w:name="List Table 6 Colorful Accent 3" w:uiPriority="51"/>
-    <w:lsdException w:name="List Table 7 Colorful Accent 3" w:uiPriority="52"/>
-    <w:lsdException w:name="List Table 1 Light Accent 4" w:uiPriority="46"/>
-    <w:lsdException w:name="List Table 2 Accent 4" w:uiPriority="47"/>
-    <w:lsdException w:name="List Table 3 Accent 4" w:uiPriority="48"/>
-    <w:lsdException w:name="List Table 4 Accent 4" w:uiPriority="49"/>
-    <w:lsdException w:name="List Table 5 Dark Accent 4" w:uiPriority="50"/>
-    <w:lsdException w:name="List Table 6 Colorful Accent 4" w:uiPriority="51"/>
-    <w:lsdException w:name="List Table 7 Colorful Accent 4" w:uiPriority="52"/>
-    <w:lsdException w:name="List Table 1 Light Accent 5" w:uiPriority="46"/>
-    <w:lsdException w:name="List Table 2 Accent 5" w:uiPriority="47"/>
-    <w:lsdException w:name="List Table 3 Accent 5" w:uiPriority="48"/>
-    <w:lsdException w:name="List Table 4 Accent 5" w:uiPriority="49"/>
-    <w:lsdException w:name="List Table 5 Dark Accent 5" w:uiPriority="50"/>
-    <w:lsdException w:name="List Table 6 Colorful Accent 5" w:uiPriority="51"/>
-    <w:lsdException w:name="List Table 7 Colorful Accent 5" w:uiPriority="52"/>
-    <w:lsdException w:name="List Table 1 Light Accent 6" w:uiPriority="46"/>
-    <w:lsdException w:name="List Table 2 Accent 6" w:uiPriority="47"/>
-    <w:lsdException w:name="List Table 3 Accent 6" w:uiPriority="48"/>
-    <w:lsdException w:name="List Table 4 Accent 6" w:uiPriority="49"/>
-    <w:lsdException w:name="List Table 5 Dark Accent 6" w:uiPriority="50"/>
-    <w:lsdException w:name="List Table 6 Colorful Accent 6" w:uiPriority="51"/>
-    <w:lsdException w:name="List Table 7 Colorful Accent 6" w:uiPriority="52"/>
-  </w:latentStyles>
-  <w:style w:type="paragraph" w:default="1" w:styleId="Normal">
-    <w:name w:val="Normal"/>
-    <w:qFormat/>
-  </w:style>
-  <w:style w:type="character" w:default="1" w:styleId="Policepardfaut">
-    <w:name w:val="Default Paragraph Font"/>
-    <w:uiPriority w:val="1"/>
-    <w:semiHidden/>
-    <w:unhideWhenUsed/>
-  </w:style>
-  <w:style w:type="table" w:default="1" w:styleId="TableauNormal">
-    <w:name w:val="Normal Table"/>
-    <w:uiPriority w:val="99"/>
-    <w:semiHidden/>
-    <w:unhideWhenUsed/>
-    <w:tblPr>
-      <w:tblInd w:w="0" w:type="dxa"/>
-      <w:tblCellMar>
-        <w:top w:w="0" w:type="dxa"/>
-        <w:left w:w="108" w:type="dxa"/>
-        <w:bottom w:w="0" w:type="dxa"/>
-        <w:right w:w="108" w:type="dxa"/>
-      </w:tblCellMar>
-    </w:tblPr>
-  </w:style>
-  <w:style w:type="numbering" w:default="1" w:styleId="Aucuneliste">
-    <w:name w:val="No List"/>
-    <w:uiPriority w:val="99"/>
-    <w:semiHidden/>
-    <w:unhideWhenUsed/>
-  </w:style>
-  <w:style w:type="character" w:styleId="Textedelespacerserv">
-    <w:name w:val="Placeholder Text"/>
-    <w:basedOn w:val="Policepardfaut"/>
-    <w:uiPriority w:val="99"/>
-    <w:semiHidden/>
-    <w:rsid w:val="007E717F"/>
-    <w:rPr>
-      <w:color w:val="808080"/>
-    </w:rPr>
-  </w:style>
-</w:styles>
-</file>
-
-<file path=word/glossary/webSettings.xml><?xml version="1.0" encoding="utf-8"?>
-<w:webSettings xmlns:mc="http://schemas.openxmlformats.org/markup-compatibility/2006" xmlns:r="http://schemas.openxmlformats.org/officeDocument/2006/relationships" xmlns:w="http://schemas.openxmlformats.org/wordprocessingml/2006/main" xmlns:w14="http://schemas.microsoft.com/office/word/2010/wordml" xmlns:w15="http://schemas.microsoft.com/office/word/2012/wordml" xmlns:w16se="http://schemas.microsoft.com/office/word/2015/wordml/symex" mc:Ignorable="w14 w15 w16se">
-  <w:optimizeForBrowser/>
-  <w:allowPNG/>
-</w:webSettings>
-</file>
-
 <file path=word/theme/theme1.xml><?xml version="1.0" encoding="utf-8"?>
 <a:theme xmlns:a="http://schemas.openxmlformats.org/drawingml/2006/main" name="Thème Office">
   <a:themeElements>
@@ -12638,7 +12440,7 @@
 </file>
 
 <file path=customXml/itemProps1.xml><?xml version="1.0" encoding="utf-8"?>
-<ds:datastoreItem xmlns:ds="http://schemas.openxmlformats.org/officeDocument/2006/customXml" ds:itemID="{2BBC9863-7ECB-4124-AE9C-FBD58EBD5F2C}">
+<ds:datastoreItem xmlns:ds="http://schemas.openxmlformats.org/officeDocument/2006/customXml" ds:itemID="{17978980-CBA0-4151-9066-38A2AD94CFCC}">
   <ds:schemaRefs>
     <ds:schemaRef ds:uri="http://schemas.openxmlformats.org/officeDocument/2006/bibliography"/>
   </ds:schemaRefs>

</xml_diff>